<commit_message>
Small changes on communication file
</commit_message>
<xml_diff>
--- a/VU23220_VU23221_AT1_W_MC_TQM_V2.docx
+++ b/VU23220_VU23221_AT1_W_MC_TQM_V2.docx
@@ -1,6 +1,6 @@
 
 <file path=word/document.xml><?xml version="1.0" encoding="utf-8"?>
-<w:document xmlns:wpc="http://schemas.microsoft.com/office/word/2010/wordprocessingCanvas" xmlns:cx="http://schemas.microsoft.com/office/drawing/2014/chartex" xmlns:mc="http://schemas.openxmlformats.org/markup-compatibility/2006" xmlns:o="urn:schemas-microsoft-com:office:office" xmlns:r="http://schemas.openxmlformats.org/officeDocument/2006/relationships" xmlns:m="http://schemas.openxmlformats.org/officeDocument/2006/math" xmlns:v="urn:schemas-microsoft-com:vml" xmlns:wp14="http://schemas.microsoft.com/office/word/2010/wordprocessingDrawing" xmlns:wp="http://schemas.openxmlformats.org/drawingml/2006/wordprocessingDrawing" xmlns:w10="urn:schemas-microsoft-com:office:word" xmlns:w="http://schemas.openxmlformats.org/wordprocessingml/2006/main" xmlns:w14="http://schemas.microsoft.com/office/word/2010/wordml" xmlns:w15="http://schemas.microsoft.com/office/word/2012/wordml" xmlns:w16se="http://schemas.microsoft.com/office/word/2015/wordml/symex" xmlns:wpg="http://schemas.microsoft.com/office/word/2010/wordprocessingGroup" xmlns:wpi="http://schemas.microsoft.com/office/word/2010/wordprocessingInk" xmlns:wne="http://schemas.microsoft.com/office/word/2006/wordml" xmlns:wps="http://schemas.microsoft.com/office/word/2010/wordprocessingShape" mc:Ignorable="w14 w15 w16se wp14">
+<w:document xmlns:wpc="http://schemas.microsoft.com/office/word/2010/wordprocessingCanvas" xmlns:cx="http://schemas.microsoft.com/office/drawing/2014/chartex" xmlns:cx1="http://schemas.microsoft.com/office/drawing/2015/9/8/chartex" xmlns:cx2="http://schemas.microsoft.com/office/drawing/2015/10/21/chartex" xmlns:cx3="http://schemas.microsoft.com/office/drawing/2016/5/9/chartex" xmlns:cx4="http://schemas.microsoft.com/office/drawing/2016/5/10/chartex" xmlns:cx5="http://schemas.microsoft.com/office/drawing/2016/5/11/chartex" xmlns:cx6="http://schemas.microsoft.com/office/drawing/2016/5/12/chartex" xmlns:cx7="http://schemas.microsoft.com/office/drawing/2016/5/13/chartex" xmlns:cx8="http://schemas.microsoft.com/office/drawing/2016/5/14/chartex" xmlns:mc="http://schemas.openxmlformats.org/markup-compatibility/2006" xmlns:aink="http://schemas.microsoft.com/office/drawing/2016/ink" xmlns:am3d="http://schemas.microsoft.com/office/drawing/2017/model3d" xmlns:o="urn:schemas-microsoft-com:office:office" xmlns:oel="http://schemas.microsoft.com/office/2019/extlst" xmlns:r="http://schemas.openxmlformats.org/officeDocument/2006/relationships" xmlns:m="http://schemas.openxmlformats.org/officeDocument/2006/math" xmlns:v="urn:schemas-microsoft-com:vml" xmlns:wp14="http://schemas.microsoft.com/office/word/2010/wordprocessingDrawing" xmlns:wp="http://schemas.openxmlformats.org/drawingml/2006/wordprocessingDrawing" xmlns:w10="urn:schemas-microsoft-com:office:word" xmlns:w="http://schemas.openxmlformats.org/wordprocessingml/2006/main" xmlns:w14="http://schemas.microsoft.com/office/word/2010/wordml" xmlns:w15="http://schemas.microsoft.com/office/word/2012/wordml" xmlns:w16cex="http://schemas.microsoft.com/office/word/2018/wordml/cex" xmlns:w16cid="http://schemas.microsoft.com/office/word/2016/wordml/cid" xmlns:w16="http://schemas.microsoft.com/office/word/2018/wordml" xmlns:w16sdtdh="http://schemas.microsoft.com/office/word/2020/wordml/sdtdatahash" xmlns:w16se="http://schemas.microsoft.com/office/word/2015/wordml/symex" xmlns:wpg="http://schemas.microsoft.com/office/word/2010/wordprocessingGroup" xmlns:wpi="http://schemas.microsoft.com/office/word/2010/wordprocessingInk" xmlns:wne="http://schemas.microsoft.com/office/word/2006/wordml" xmlns:wps="http://schemas.microsoft.com/office/word/2010/wordprocessingShape" mc:Ignorable="w14 w15 w16se w16cid w16 w16cex w16sdtdh wp14">
   <w:body>
     <w:tbl>
       <w:tblPr>
@@ -53,6 +53,9 @@
             </w:pPr>
             <w:bookmarkStart w:id="0" w:name="StudentName"/>
             <w:bookmarkEnd w:id="0"/>
+            <w:r>
+              <w:t>Syed Ahmed</w:t>
+            </w:r>
           </w:p>
         </w:tc>
         <w:tc>
@@ -119,15 +122,7 @@
             <w:bookmarkStart w:id="2" w:name="UnitCode_Name"/>
             <w:bookmarkEnd w:id="2"/>
             <w:r>
-              <w:t xml:space="preserve">VU23220 Develop and carry out a </w:t>
-            </w:r>
-            <w:proofErr w:type="spellStart"/>
-            <w:r>
-              <w:t>cyber security</w:t>
-            </w:r>
-            <w:proofErr w:type="spellEnd"/>
-            <w:r>
-              <w:t xml:space="preserve"> industry project</w:t>
+              <w:t>VU23220 Develop and carry out a cyber security industry project</w:t>
             </w:r>
           </w:p>
           <w:p>
@@ -253,7 +248,6 @@
                   <w14:uncheckedState w14:val="2610" w14:font="MS Gothic"/>
                 </w14:checkbox>
               </w:sdtPr>
-              <w:sdtEndPr/>
               <w:sdtContent>
                 <w:r>
                   <w:rPr>
@@ -281,7 +275,6 @@
                   <w14:uncheckedState w14:val="2610" w14:font="MS Gothic"/>
                 </w14:checkbox>
               </w:sdtPr>
-              <w:sdtEndPr/>
               <w:sdtContent>
                 <w:r>
                   <w:rPr>
@@ -312,7 +305,6 @@
                   <w14:uncheckedState w14:val="2610" w14:font="MS Gothic"/>
                 </w14:checkbox>
               </w:sdtPr>
-              <w:sdtEndPr/>
               <w:sdtContent>
                 <w:r>
                   <w:rPr>
@@ -340,7 +332,6 @@
                   <w14:uncheckedState w14:val="2610" w14:font="MS Gothic"/>
                 </w14:checkbox>
               </w:sdtPr>
-              <w:sdtEndPr/>
               <w:sdtContent>
                 <w:r>
                   <w:rPr>
@@ -368,7 +359,6 @@
                   <w14:uncheckedState w14:val="2610" w14:font="MS Gothic"/>
                 </w14:checkbox>
               </w:sdtPr>
-              <w:sdtEndPr/>
               <w:sdtContent>
                 <w:r>
                   <w:rPr>
@@ -393,7 +383,6 @@
                   <w14:uncheckedState w14:val="2610" w14:font="MS Gothic"/>
                 </w14:checkbox>
               </w:sdtPr>
-              <w:sdtEndPr/>
               <w:sdtContent>
                 <w:r>
                   <w:rPr>
@@ -421,7 +410,6 @@
                   <w14:uncheckedState w14:val="2610" w14:font="MS Gothic"/>
                 </w14:checkbox>
               </w:sdtPr>
-              <w:sdtEndPr/>
               <w:sdtContent>
                 <w:r>
                   <w:rPr>
@@ -677,8 +665,6 @@
             <w:pPr>
               <w:pStyle w:val="Tabletext"/>
             </w:pPr>
-            <w:bookmarkStart w:id="3" w:name="_GoBack"/>
-            <w:bookmarkEnd w:id="3"/>
           </w:p>
           <w:p>
             <w:pPr>
@@ -750,7 +736,6 @@
                   <w14:uncheckedState w14:val="2610" w14:font="MS Gothic"/>
                 </w14:checkbox>
               </w:sdtPr>
-              <w:sdtEndPr/>
               <w:sdtContent>
                 <w:r>
                   <w:rPr>
@@ -796,7 +781,6 @@
                   <w14:uncheckedState w14:val="2610" w14:font="MS Gothic"/>
                 </w14:checkbox>
               </w:sdtPr>
-              <w:sdtEndPr/>
               <w:sdtContent>
                 <w:r>
                   <w:rPr>
@@ -962,7 +946,6 @@
                   <w14:uncheckedState w14:val="2610" w14:font="MS Gothic"/>
                 </w14:checkbox>
               </w:sdtPr>
-              <w:sdtEndPr/>
               <w:sdtContent>
                 <w:r>
                   <w:rPr>
@@ -1122,7 +1105,6 @@
                   <w14:uncheckedState w14:val="2610" w14:font="MS Gothic"/>
                 </w14:checkbox>
               </w:sdtPr>
-              <w:sdtEndPr/>
               <w:sdtContent>
                 <w:r>
                   <w:rPr>
@@ -1168,7 +1150,6 @@
                   <w14:uncheckedState w14:val="2610" w14:font="MS Gothic"/>
                 </w14:checkbox>
               </w:sdtPr>
-              <w:sdtEndPr/>
               <w:sdtContent>
                 <w:r>
                   <w:rPr>
@@ -2003,7 +1984,6 @@
                   <w14:uncheckedState w14:val="2610" w14:font="MS Gothic"/>
                 </w14:checkbox>
               </w:sdtPr>
-              <w:sdtEndPr/>
               <w:sdtContent>
                 <w:r>
                   <w:rPr>
@@ -2050,7 +2030,6 @@
                   <w14:uncheckedState w14:val="2610" w14:font="MS Gothic"/>
                 </w14:checkbox>
               </w:sdtPr>
-              <w:sdtEndPr/>
               <w:sdtContent>
                 <w:r>
                   <w:rPr>
@@ -2097,7 +2076,6 @@
                   <w14:uncheckedState w14:val="2610" w14:font="MS Gothic"/>
                 </w14:checkbox>
               </w:sdtPr>
-              <w:sdtEndPr/>
               <w:sdtContent>
                 <w:r>
                   <w:rPr>
@@ -2144,7 +2122,6 @@
                   <w14:uncheckedState w14:val="2610" w14:font="MS Gothic"/>
                 </w14:checkbox>
               </w:sdtPr>
-              <w:sdtEndPr/>
               <w:sdtContent>
                 <w:r>
                   <w:rPr>
@@ -2223,7 +2200,6 @@
                   <w14:uncheckedState w14:val="2610" w14:font="MS Gothic"/>
                 </w14:checkbox>
               </w:sdtPr>
-              <w:sdtEndPr/>
               <w:sdtContent>
                 <w:r>
                   <w:rPr>
@@ -2273,7 +2249,6 @@
                   <w14:uncheckedState w14:val="2610" w14:font="MS Gothic"/>
                 </w14:checkbox>
               </w:sdtPr>
-              <w:sdtEndPr/>
               <w:sdtContent>
                 <w:r>
                   <w:rPr>
@@ -2323,7 +2298,6 @@
                   <w14:uncheckedState w14:val="2610" w14:font="MS Gothic"/>
                 </w14:checkbox>
               </w:sdtPr>
-              <w:sdtEndPr/>
               <w:sdtContent>
                 <w:r>
                   <w:rPr>
@@ -2373,7 +2347,6 @@
                   <w14:uncheckedState w14:val="2610" w14:font="MS Gothic"/>
                 </w14:checkbox>
               </w:sdtPr>
-              <w:sdtEndPr/>
               <w:sdtContent>
                 <w:r>
                   <w:rPr>
@@ -2452,7 +2425,6 @@
                   <w14:uncheckedState w14:val="2610" w14:font="MS Gothic"/>
                 </w14:checkbox>
               </w:sdtPr>
-              <w:sdtEndPr/>
               <w:sdtContent>
                 <w:r>
                   <w:rPr>
@@ -2502,7 +2474,6 @@
                   <w14:uncheckedState w14:val="2610" w14:font="MS Gothic"/>
                 </w14:checkbox>
               </w:sdtPr>
-              <w:sdtEndPr/>
               <w:sdtContent>
                 <w:r>
                   <w:rPr>
@@ -2552,7 +2523,6 @@
                   <w14:uncheckedState w14:val="2610" w14:font="MS Gothic"/>
                 </w14:checkbox>
               </w:sdtPr>
-              <w:sdtEndPr/>
               <w:sdtContent>
                 <w:r>
                   <w:rPr>
@@ -2602,7 +2572,6 @@
                   <w14:uncheckedState w14:val="2610" w14:font="MS Gothic"/>
                 </w14:checkbox>
               </w:sdtPr>
-              <w:sdtEndPr/>
               <w:sdtContent>
                 <w:r>
                   <w:rPr>
@@ -2681,7 +2650,6 @@
                   <w14:uncheckedState w14:val="2610" w14:font="MS Gothic"/>
                 </w14:checkbox>
               </w:sdtPr>
-              <w:sdtEndPr/>
               <w:sdtContent>
                 <w:r>
                   <w:rPr>
@@ -2731,7 +2699,6 @@
                   <w14:uncheckedState w14:val="2610" w14:font="MS Gothic"/>
                 </w14:checkbox>
               </w:sdtPr>
-              <w:sdtEndPr/>
               <w:sdtContent>
                 <w:r>
                   <w:rPr>
@@ -2781,7 +2748,6 @@
                   <w14:uncheckedState w14:val="2610" w14:font="MS Gothic"/>
                 </w14:checkbox>
               </w:sdtPr>
-              <w:sdtEndPr/>
               <w:sdtContent>
                 <w:r>
                   <w:rPr>
@@ -2831,7 +2797,6 @@
                   <w14:uncheckedState w14:val="2610" w14:font="MS Gothic"/>
                 </w14:checkbox>
               </w:sdtPr>
-              <w:sdtEndPr/>
               <w:sdtContent>
                 <w:r>
                   <w:rPr>
@@ -2920,7 +2885,6 @@
                   <w14:uncheckedState w14:val="2610" w14:font="MS Gothic"/>
                 </w14:checkbox>
               </w:sdtPr>
-              <w:sdtEndPr/>
               <w:sdtContent>
                 <w:r>
                   <w:rPr>
@@ -2970,7 +2934,6 @@
                   <w14:uncheckedState w14:val="2610" w14:font="MS Gothic"/>
                 </w14:checkbox>
               </w:sdtPr>
-              <w:sdtEndPr/>
               <w:sdtContent>
                 <w:r>
                   <w:rPr>
@@ -3020,7 +2983,6 @@
                   <w14:uncheckedState w14:val="2610" w14:font="MS Gothic"/>
                 </w14:checkbox>
               </w:sdtPr>
-              <w:sdtEndPr/>
               <w:sdtContent>
                 <w:r>
                   <w:rPr>
@@ -3070,7 +3032,6 @@
                   <w14:uncheckedState w14:val="2610" w14:font="MS Gothic"/>
                 </w14:checkbox>
               </w:sdtPr>
-              <w:sdtEndPr/>
               <w:sdtContent>
                 <w:r>
                   <w:rPr>
@@ -3149,7 +3110,6 @@
                   <w14:uncheckedState w14:val="2610" w14:font="MS Gothic"/>
                 </w14:checkbox>
               </w:sdtPr>
-              <w:sdtEndPr/>
               <w:sdtContent>
                 <w:r>
                   <w:rPr>
@@ -3199,7 +3159,6 @@
                   <w14:uncheckedState w14:val="2610" w14:font="MS Gothic"/>
                 </w14:checkbox>
               </w:sdtPr>
-              <w:sdtEndPr/>
               <w:sdtContent>
                 <w:r>
                   <w:rPr>
@@ -3249,7 +3208,6 @@
                   <w14:uncheckedState w14:val="2610" w14:font="MS Gothic"/>
                 </w14:checkbox>
               </w:sdtPr>
-              <w:sdtEndPr/>
               <w:sdtContent>
                 <w:r>
                   <w:rPr>
@@ -3299,7 +3257,6 @@
                   <w14:uncheckedState w14:val="2610" w14:font="MS Gothic"/>
                 </w14:checkbox>
               </w:sdtPr>
-              <w:sdtEndPr/>
               <w:sdtContent>
                 <w:r>
                   <w:rPr>
@@ -3378,7 +3335,6 @@
                   <w14:uncheckedState w14:val="2610" w14:font="MS Gothic"/>
                 </w14:checkbox>
               </w:sdtPr>
-              <w:sdtEndPr/>
               <w:sdtContent>
                 <w:r>
                   <w:rPr>
@@ -3428,7 +3384,6 @@
                   <w14:uncheckedState w14:val="2610" w14:font="MS Gothic"/>
                 </w14:checkbox>
               </w:sdtPr>
-              <w:sdtEndPr/>
               <w:sdtContent>
                 <w:r>
                   <w:rPr>
@@ -3478,7 +3433,6 @@
                   <w14:uncheckedState w14:val="2610" w14:font="MS Gothic"/>
                 </w14:checkbox>
               </w:sdtPr>
-              <w:sdtEndPr/>
               <w:sdtContent>
                 <w:r>
                   <w:rPr>
@@ -3528,7 +3482,6 @@
                   <w14:uncheckedState w14:val="2610" w14:font="MS Gothic"/>
                 </w14:checkbox>
               </w:sdtPr>
-              <w:sdtEndPr/>
               <w:sdtContent>
                 <w:r>
                   <w:rPr>
@@ -3603,7 +3556,6 @@
                   <w14:uncheckedState w14:val="2610" w14:font="MS Gothic"/>
                 </w14:checkbox>
               </w:sdtPr>
-              <w:sdtEndPr/>
               <w:sdtContent>
                 <w:r>
                   <w:rPr>
@@ -3650,7 +3602,6 @@
                   <w14:uncheckedState w14:val="2610" w14:font="MS Gothic"/>
                 </w14:checkbox>
               </w:sdtPr>
-              <w:sdtEndPr/>
               <w:sdtContent>
                 <w:r>
                   <w:rPr>
@@ -3697,7 +3648,6 @@
                   <w14:uncheckedState w14:val="2610" w14:font="MS Gothic"/>
                 </w14:checkbox>
               </w:sdtPr>
-              <w:sdtEndPr/>
               <w:sdtContent>
                 <w:r>
                   <w:rPr>
@@ -3744,7 +3694,6 @@
                   <w14:uncheckedState w14:val="2610" w14:font="MS Gothic"/>
                 </w14:checkbox>
               </w:sdtPr>
-              <w:sdtEndPr/>
               <w:sdtContent>
                 <w:r>
                   <w:rPr>
@@ -3823,7 +3772,6 @@
                   <w14:uncheckedState w14:val="2610" w14:font="MS Gothic"/>
                 </w14:checkbox>
               </w:sdtPr>
-              <w:sdtEndPr/>
               <w:sdtContent>
                 <w:r>
                   <w:rPr>
@@ -3873,7 +3821,6 @@
                   <w14:uncheckedState w14:val="2610" w14:font="MS Gothic"/>
                 </w14:checkbox>
               </w:sdtPr>
-              <w:sdtEndPr/>
               <w:sdtContent>
                 <w:r>
                   <w:rPr>
@@ -3923,7 +3870,6 @@
                   <w14:uncheckedState w14:val="2610" w14:font="MS Gothic"/>
                 </w14:checkbox>
               </w:sdtPr>
-              <w:sdtEndPr/>
               <w:sdtContent>
                 <w:r>
                   <w:rPr>
@@ -3973,7 +3919,6 @@
                   <w14:uncheckedState w14:val="2610" w14:font="MS Gothic"/>
                 </w14:checkbox>
               </w:sdtPr>
-              <w:sdtEndPr/>
               <w:sdtContent>
                 <w:r>
                   <w:rPr>
@@ -4049,7 +3994,6 @@
                   <w14:uncheckedState w14:val="2610" w14:font="MS Gothic"/>
                 </w14:checkbox>
               </w:sdtPr>
-              <w:sdtEndPr/>
               <w:sdtContent>
                 <w:r>
                   <w:rPr>
@@ -4099,7 +4043,6 @@
                   <w14:uncheckedState w14:val="2610" w14:font="MS Gothic"/>
                 </w14:checkbox>
               </w:sdtPr>
-              <w:sdtEndPr/>
               <w:sdtContent>
                 <w:r>
                   <w:rPr>
@@ -4149,7 +4092,6 @@
                   <w14:uncheckedState w14:val="2610" w14:font="MS Gothic"/>
                 </w14:checkbox>
               </w:sdtPr>
-              <w:sdtEndPr/>
               <w:sdtContent>
                 <w:r>
                   <w:rPr>
@@ -4199,7 +4141,6 @@
                   <w14:uncheckedState w14:val="2610" w14:font="MS Gothic"/>
                 </w14:checkbox>
               </w:sdtPr>
-              <w:sdtEndPr/>
               <w:sdtContent>
                 <w:r>
                   <w:rPr>
@@ -4427,7 +4368,6 @@
                   <w14:uncheckedState w14:val="2610" w14:font="MS Gothic"/>
                 </w14:checkbox>
               </w:sdtPr>
-              <w:sdtEndPr/>
               <w:sdtContent>
                 <w:r>
                   <w:rPr>
@@ -4477,7 +4417,6 @@
                   <w14:uncheckedState w14:val="2610" w14:font="MS Gothic"/>
                 </w14:checkbox>
               </w:sdtPr>
-              <w:sdtEndPr/>
               <w:sdtContent>
                 <w:r>
                   <w:rPr>
@@ -4527,7 +4466,6 @@
                   <w14:uncheckedState w14:val="2610" w14:font="MS Gothic"/>
                 </w14:checkbox>
               </w:sdtPr>
-              <w:sdtEndPr/>
               <w:sdtContent>
                 <w:r>
                   <w:rPr>
@@ -4577,7 +4515,6 @@
                   <w14:uncheckedState w14:val="2610" w14:font="MS Gothic"/>
                 </w14:checkbox>
               </w:sdtPr>
-              <w:sdtEndPr/>
               <w:sdtContent>
                 <w:r>
                   <w:rPr>
@@ -10805,12 +10742,12 @@
       </w:pPr>
     </w:p>
     <w:sectPr>
-      <w:headerReference w:type="even" r:id="rId11"/>
-      <w:headerReference w:type="default" r:id="rId12"/>
-      <w:footerReference w:type="even" r:id="rId13"/>
-      <w:footerReference w:type="default" r:id="rId14"/>
-      <w:headerReference w:type="first" r:id="rId15"/>
-      <w:footerReference w:type="first" r:id="rId16"/>
+      <w:headerReference w:type="even" r:id="rId10"/>
+      <w:headerReference w:type="default" r:id="rId11"/>
+      <w:footerReference w:type="even" r:id="rId12"/>
+      <w:footerReference w:type="default" r:id="rId13"/>
+      <w:headerReference w:type="first" r:id="rId14"/>
+      <w:footerReference w:type="first" r:id="rId15"/>
       <w:pgSz w:w="11906" w:h="16838"/>
       <w:pgMar w:top="851" w:right="851" w:bottom="851" w:left="851" w:header="561" w:footer="344" w:gutter="0"/>
       <w:cols w:space="708"/>
@@ -10822,7 +10759,7 @@
 </file>
 
 <file path=word/endnotes.xml><?xml version="1.0" encoding="utf-8"?>
-<w:endnotes xmlns:wpc="http://schemas.microsoft.com/office/word/2010/wordprocessingCanvas" xmlns:cx="http://schemas.microsoft.com/office/drawing/2014/chartex" xmlns:mc="http://schemas.openxmlformats.org/markup-compatibility/2006" xmlns:o="urn:schemas-microsoft-com:office:office" xmlns:r="http://schemas.openxmlformats.org/officeDocument/2006/relationships" xmlns:m="http://schemas.openxmlformats.org/officeDocument/2006/math" xmlns:v="urn:schemas-microsoft-com:vml" xmlns:wp14="http://schemas.microsoft.com/office/word/2010/wordprocessingDrawing" xmlns:wp="http://schemas.openxmlformats.org/drawingml/2006/wordprocessingDrawing" xmlns:w10="urn:schemas-microsoft-com:office:word" xmlns:w="http://schemas.openxmlformats.org/wordprocessingml/2006/main" xmlns:w14="http://schemas.microsoft.com/office/word/2010/wordml" xmlns:w15="http://schemas.microsoft.com/office/word/2012/wordml" xmlns:w16se="http://schemas.microsoft.com/office/word/2015/wordml/symex" xmlns:wpg="http://schemas.microsoft.com/office/word/2010/wordprocessingGroup" xmlns:wpi="http://schemas.microsoft.com/office/word/2010/wordprocessingInk" xmlns:wne="http://schemas.microsoft.com/office/word/2006/wordml" xmlns:wps="http://schemas.microsoft.com/office/word/2010/wordprocessingShape" mc:Ignorable="w14 w15 w16se wp14">
+<w:endnotes xmlns:wpc="http://schemas.microsoft.com/office/word/2010/wordprocessingCanvas" xmlns:cx="http://schemas.microsoft.com/office/drawing/2014/chartex" xmlns:cx1="http://schemas.microsoft.com/office/drawing/2015/9/8/chartex" xmlns:cx2="http://schemas.microsoft.com/office/drawing/2015/10/21/chartex" xmlns:cx3="http://schemas.microsoft.com/office/drawing/2016/5/9/chartex" xmlns:cx4="http://schemas.microsoft.com/office/drawing/2016/5/10/chartex" xmlns:cx5="http://schemas.microsoft.com/office/drawing/2016/5/11/chartex" xmlns:cx6="http://schemas.microsoft.com/office/drawing/2016/5/12/chartex" xmlns:cx7="http://schemas.microsoft.com/office/drawing/2016/5/13/chartex" xmlns:cx8="http://schemas.microsoft.com/office/drawing/2016/5/14/chartex" xmlns:mc="http://schemas.openxmlformats.org/markup-compatibility/2006" xmlns:aink="http://schemas.microsoft.com/office/drawing/2016/ink" xmlns:am3d="http://schemas.microsoft.com/office/drawing/2017/model3d" xmlns:o="urn:schemas-microsoft-com:office:office" xmlns:oel="http://schemas.microsoft.com/office/2019/extlst" xmlns:r="http://schemas.openxmlformats.org/officeDocument/2006/relationships" xmlns:m="http://schemas.openxmlformats.org/officeDocument/2006/math" xmlns:v="urn:schemas-microsoft-com:vml" xmlns:wp14="http://schemas.microsoft.com/office/word/2010/wordprocessingDrawing" xmlns:wp="http://schemas.openxmlformats.org/drawingml/2006/wordprocessingDrawing" xmlns:w10="urn:schemas-microsoft-com:office:word" xmlns:w="http://schemas.openxmlformats.org/wordprocessingml/2006/main" xmlns:w14="http://schemas.microsoft.com/office/word/2010/wordml" xmlns:w15="http://schemas.microsoft.com/office/word/2012/wordml" xmlns:w16cex="http://schemas.microsoft.com/office/word/2018/wordml/cex" xmlns:w16cid="http://schemas.microsoft.com/office/word/2016/wordml/cid" xmlns:w16="http://schemas.microsoft.com/office/word/2018/wordml" xmlns:w16sdtdh="http://schemas.microsoft.com/office/word/2020/wordml/sdtdatahash" xmlns:w16se="http://schemas.microsoft.com/office/word/2015/wordml/symex" xmlns:wpg="http://schemas.microsoft.com/office/word/2010/wordprocessingGroup" xmlns:wpi="http://schemas.microsoft.com/office/word/2010/wordprocessingInk" xmlns:wne="http://schemas.microsoft.com/office/word/2006/wordml" xmlns:wps="http://schemas.microsoft.com/office/word/2010/wordprocessingShape" mc:Ignorable="w14 w15 w16se w16cid w16 w16cex w16sdtdh wp14">
   <w:endnote w:type="separator" w:id="-1">
     <w:p>
       <w:r>
@@ -10841,7 +10778,7 @@
 </file>
 
 <file path=word/footer1.xml><?xml version="1.0" encoding="utf-8"?>
-<w:ftr xmlns:wpc="http://schemas.microsoft.com/office/word/2010/wordprocessingCanvas" xmlns:cx="http://schemas.microsoft.com/office/drawing/2014/chartex" xmlns:mc="http://schemas.openxmlformats.org/markup-compatibility/2006" xmlns:o="urn:schemas-microsoft-com:office:office" xmlns:r="http://schemas.openxmlformats.org/officeDocument/2006/relationships" xmlns:m="http://schemas.openxmlformats.org/officeDocument/2006/math" xmlns:v="urn:schemas-microsoft-com:vml" xmlns:wp14="http://schemas.microsoft.com/office/word/2010/wordprocessingDrawing" xmlns:wp="http://schemas.openxmlformats.org/drawingml/2006/wordprocessingDrawing" xmlns:w10="urn:schemas-microsoft-com:office:word" xmlns:w="http://schemas.openxmlformats.org/wordprocessingml/2006/main" xmlns:w14="http://schemas.microsoft.com/office/word/2010/wordml" xmlns:w15="http://schemas.microsoft.com/office/word/2012/wordml" xmlns:w16se="http://schemas.microsoft.com/office/word/2015/wordml/symex" xmlns:wpg="http://schemas.microsoft.com/office/word/2010/wordprocessingGroup" xmlns:wpi="http://schemas.microsoft.com/office/word/2010/wordprocessingInk" xmlns:wne="http://schemas.microsoft.com/office/word/2006/wordml" xmlns:wps="http://schemas.microsoft.com/office/word/2010/wordprocessingShape" mc:Ignorable="w14 w15 w16se wp14">
+<w:ftr xmlns:wpc="http://schemas.microsoft.com/office/word/2010/wordprocessingCanvas" xmlns:cx="http://schemas.microsoft.com/office/drawing/2014/chartex" xmlns:cx1="http://schemas.microsoft.com/office/drawing/2015/9/8/chartex" xmlns:cx2="http://schemas.microsoft.com/office/drawing/2015/10/21/chartex" xmlns:cx3="http://schemas.microsoft.com/office/drawing/2016/5/9/chartex" xmlns:cx4="http://schemas.microsoft.com/office/drawing/2016/5/10/chartex" xmlns:cx5="http://schemas.microsoft.com/office/drawing/2016/5/11/chartex" xmlns:cx6="http://schemas.microsoft.com/office/drawing/2016/5/12/chartex" xmlns:cx7="http://schemas.microsoft.com/office/drawing/2016/5/13/chartex" xmlns:cx8="http://schemas.microsoft.com/office/drawing/2016/5/14/chartex" xmlns:mc="http://schemas.openxmlformats.org/markup-compatibility/2006" xmlns:aink="http://schemas.microsoft.com/office/drawing/2016/ink" xmlns:am3d="http://schemas.microsoft.com/office/drawing/2017/model3d" xmlns:o="urn:schemas-microsoft-com:office:office" xmlns:oel="http://schemas.microsoft.com/office/2019/extlst" xmlns:r="http://schemas.openxmlformats.org/officeDocument/2006/relationships" xmlns:m="http://schemas.openxmlformats.org/officeDocument/2006/math" xmlns:v="urn:schemas-microsoft-com:vml" xmlns:wp14="http://schemas.microsoft.com/office/word/2010/wordprocessingDrawing" xmlns:wp="http://schemas.openxmlformats.org/drawingml/2006/wordprocessingDrawing" xmlns:w10="urn:schemas-microsoft-com:office:word" xmlns:w="http://schemas.openxmlformats.org/wordprocessingml/2006/main" xmlns:w14="http://schemas.microsoft.com/office/word/2010/wordml" xmlns:w15="http://schemas.microsoft.com/office/word/2012/wordml" xmlns:w16cex="http://schemas.microsoft.com/office/word/2018/wordml/cex" xmlns:w16cid="http://schemas.microsoft.com/office/word/2016/wordml/cid" xmlns:w16="http://schemas.microsoft.com/office/word/2018/wordml" xmlns:w16sdtdh="http://schemas.microsoft.com/office/word/2020/wordml/sdtdatahash" xmlns:w16se="http://schemas.microsoft.com/office/word/2015/wordml/symex" xmlns:wpg="http://schemas.microsoft.com/office/word/2010/wordprocessingGroup" xmlns:wpi="http://schemas.microsoft.com/office/word/2010/wordprocessingInk" xmlns:wne="http://schemas.microsoft.com/office/word/2006/wordml" xmlns:wps="http://schemas.microsoft.com/office/word/2010/wordprocessingShape" mc:Ignorable="w14 w15 w16se w16cid w16 w16cex w16sdtdh wp14">
   <w:p>
     <w:pPr>
       <w:pStyle w:val="Footer"/>
@@ -10851,7 +10788,7 @@
 </file>
 
 <file path=word/footer2.xml><?xml version="1.0" encoding="utf-8"?>
-<w:ftr xmlns:wpc="http://schemas.microsoft.com/office/word/2010/wordprocessingCanvas" xmlns:cx="http://schemas.microsoft.com/office/drawing/2014/chartex" xmlns:mc="http://schemas.openxmlformats.org/markup-compatibility/2006" xmlns:o="urn:schemas-microsoft-com:office:office" xmlns:r="http://schemas.openxmlformats.org/officeDocument/2006/relationships" xmlns:m="http://schemas.openxmlformats.org/officeDocument/2006/math" xmlns:v="urn:schemas-microsoft-com:vml" xmlns:wp14="http://schemas.microsoft.com/office/word/2010/wordprocessingDrawing" xmlns:wp="http://schemas.openxmlformats.org/drawingml/2006/wordprocessingDrawing" xmlns:w10="urn:schemas-microsoft-com:office:word" xmlns:w="http://schemas.openxmlformats.org/wordprocessingml/2006/main" xmlns:w14="http://schemas.microsoft.com/office/word/2010/wordml" xmlns:w15="http://schemas.microsoft.com/office/word/2012/wordml" xmlns:w16se="http://schemas.microsoft.com/office/word/2015/wordml/symex" xmlns:wpg="http://schemas.microsoft.com/office/word/2010/wordprocessingGroup" xmlns:wpi="http://schemas.microsoft.com/office/word/2010/wordprocessingInk" xmlns:wne="http://schemas.microsoft.com/office/word/2006/wordml" xmlns:wps="http://schemas.microsoft.com/office/word/2010/wordprocessingShape" mc:Ignorable="w14 w15 w16se wp14">
+<w:ftr xmlns:wpc="http://schemas.microsoft.com/office/word/2010/wordprocessingCanvas" xmlns:cx="http://schemas.microsoft.com/office/drawing/2014/chartex" xmlns:cx1="http://schemas.microsoft.com/office/drawing/2015/9/8/chartex" xmlns:cx2="http://schemas.microsoft.com/office/drawing/2015/10/21/chartex" xmlns:cx3="http://schemas.microsoft.com/office/drawing/2016/5/9/chartex" xmlns:cx4="http://schemas.microsoft.com/office/drawing/2016/5/10/chartex" xmlns:cx5="http://schemas.microsoft.com/office/drawing/2016/5/11/chartex" xmlns:cx6="http://schemas.microsoft.com/office/drawing/2016/5/12/chartex" xmlns:cx7="http://schemas.microsoft.com/office/drawing/2016/5/13/chartex" xmlns:cx8="http://schemas.microsoft.com/office/drawing/2016/5/14/chartex" xmlns:mc="http://schemas.openxmlformats.org/markup-compatibility/2006" xmlns:aink="http://schemas.microsoft.com/office/drawing/2016/ink" xmlns:am3d="http://schemas.microsoft.com/office/drawing/2017/model3d" xmlns:o="urn:schemas-microsoft-com:office:office" xmlns:oel="http://schemas.microsoft.com/office/2019/extlst" xmlns:r="http://schemas.openxmlformats.org/officeDocument/2006/relationships" xmlns:m="http://schemas.openxmlformats.org/officeDocument/2006/math" xmlns:v="urn:schemas-microsoft-com:vml" xmlns:wp14="http://schemas.microsoft.com/office/word/2010/wordprocessingDrawing" xmlns:wp="http://schemas.openxmlformats.org/drawingml/2006/wordprocessingDrawing" xmlns:w10="urn:schemas-microsoft-com:office:word" xmlns:w="http://schemas.openxmlformats.org/wordprocessingml/2006/main" xmlns:w14="http://schemas.microsoft.com/office/word/2010/wordml" xmlns:w15="http://schemas.microsoft.com/office/word/2012/wordml" xmlns:w16cex="http://schemas.microsoft.com/office/word/2018/wordml/cex" xmlns:w16cid="http://schemas.microsoft.com/office/word/2016/wordml/cid" xmlns:w16="http://schemas.microsoft.com/office/word/2018/wordml" xmlns:w16sdtdh="http://schemas.microsoft.com/office/word/2020/wordml/sdtdatahash" xmlns:w16se="http://schemas.microsoft.com/office/word/2015/wordml/symex" xmlns:wpg="http://schemas.microsoft.com/office/word/2010/wordprocessingGroup" xmlns:wpi="http://schemas.microsoft.com/office/word/2010/wordprocessingInk" xmlns:wne="http://schemas.microsoft.com/office/word/2006/wordml" xmlns:wps="http://schemas.microsoft.com/office/word/2010/wordprocessingShape" mc:Ignorable="w14 w15 w16se w16cid w16 w16cex w16sdtdh wp14">
   <w:p>
     <w:pPr>
       <w:pStyle w:val="Footer"/>
@@ -10970,7 +10907,7 @@
 </file>
 
 <file path=word/footer3.xml><?xml version="1.0" encoding="utf-8"?>
-<w:ftr xmlns:wpc="http://schemas.microsoft.com/office/word/2010/wordprocessingCanvas" xmlns:cx="http://schemas.microsoft.com/office/drawing/2014/chartex" xmlns:mc="http://schemas.openxmlformats.org/markup-compatibility/2006" xmlns:o="urn:schemas-microsoft-com:office:office" xmlns:r="http://schemas.openxmlformats.org/officeDocument/2006/relationships" xmlns:m="http://schemas.openxmlformats.org/officeDocument/2006/math" xmlns:v="urn:schemas-microsoft-com:vml" xmlns:wp14="http://schemas.microsoft.com/office/word/2010/wordprocessingDrawing" xmlns:wp="http://schemas.openxmlformats.org/drawingml/2006/wordprocessingDrawing" xmlns:w10="urn:schemas-microsoft-com:office:word" xmlns:w="http://schemas.openxmlformats.org/wordprocessingml/2006/main" xmlns:w14="http://schemas.microsoft.com/office/word/2010/wordml" xmlns:w15="http://schemas.microsoft.com/office/word/2012/wordml" xmlns:w16se="http://schemas.microsoft.com/office/word/2015/wordml/symex" xmlns:wpg="http://schemas.microsoft.com/office/word/2010/wordprocessingGroup" xmlns:wpi="http://schemas.microsoft.com/office/word/2010/wordprocessingInk" xmlns:wne="http://schemas.microsoft.com/office/word/2006/wordml" xmlns:wps="http://schemas.microsoft.com/office/word/2010/wordprocessingShape" mc:Ignorable="w14 w15 w16se wp14">
+<w:ftr xmlns:wpc="http://schemas.microsoft.com/office/word/2010/wordprocessingCanvas" xmlns:cx="http://schemas.microsoft.com/office/drawing/2014/chartex" xmlns:cx1="http://schemas.microsoft.com/office/drawing/2015/9/8/chartex" xmlns:cx2="http://schemas.microsoft.com/office/drawing/2015/10/21/chartex" xmlns:cx3="http://schemas.microsoft.com/office/drawing/2016/5/9/chartex" xmlns:cx4="http://schemas.microsoft.com/office/drawing/2016/5/10/chartex" xmlns:cx5="http://schemas.microsoft.com/office/drawing/2016/5/11/chartex" xmlns:cx6="http://schemas.microsoft.com/office/drawing/2016/5/12/chartex" xmlns:cx7="http://schemas.microsoft.com/office/drawing/2016/5/13/chartex" xmlns:cx8="http://schemas.microsoft.com/office/drawing/2016/5/14/chartex" xmlns:mc="http://schemas.openxmlformats.org/markup-compatibility/2006" xmlns:aink="http://schemas.microsoft.com/office/drawing/2016/ink" xmlns:am3d="http://schemas.microsoft.com/office/drawing/2017/model3d" xmlns:o="urn:schemas-microsoft-com:office:office" xmlns:oel="http://schemas.microsoft.com/office/2019/extlst" xmlns:r="http://schemas.openxmlformats.org/officeDocument/2006/relationships" xmlns:m="http://schemas.openxmlformats.org/officeDocument/2006/math" xmlns:v="urn:schemas-microsoft-com:vml" xmlns:wp14="http://schemas.microsoft.com/office/word/2010/wordprocessingDrawing" xmlns:wp="http://schemas.openxmlformats.org/drawingml/2006/wordprocessingDrawing" xmlns:w10="urn:schemas-microsoft-com:office:word" xmlns:w="http://schemas.openxmlformats.org/wordprocessingml/2006/main" xmlns:w14="http://schemas.microsoft.com/office/word/2010/wordml" xmlns:w15="http://schemas.microsoft.com/office/word/2012/wordml" xmlns:w16cex="http://schemas.microsoft.com/office/word/2018/wordml/cex" xmlns:w16cid="http://schemas.microsoft.com/office/word/2016/wordml/cid" xmlns:w16="http://schemas.microsoft.com/office/word/2018/wordml" xmlns:w16sdtdh="http://schemas.microsoft.com/office/word/2020/wordml/sdtdatahash" xmlns:w16se="http://schemas.microsoft.com/office/word/2015/wordml/symex" xmlns:wpg="http://schemas.microsoft.com/office/word/2010/wordprocessingGroup" xmlns:wpi="http://schemas.microsoft.com/office/word/2010/wordprocessingInk" xmlns:wne="http://schemas.microsoft.com/office/word/2006/wordml" xmlns:wps="http://schemas.microsoft.com/office/word/2010/wordprocessingShape" mc:Ignorable="w14 w15 w16se w16cid w16 w16cex w16sdtdh wp14">
   <w:p>
     <w:pPr>
       <w:pStyle w:val="Footer"/>
@@ -11089,7 +11026,7 @@
 </file>
 
 <file path=word/footnotes.xml><?xml version="1.0" encoding="utf-8"?>
-<w:footnotes xmlns:wpc="http://schemas.microsoft.com/office/word/2010/wordprocessingCanvas" xmlns:cx="http://schemas.microsoft.com/office/drawing/2014/chartex" xmlns:mc="http://schemas.openxmlformats.org/markup-compatibility/2006" xmlns:o="urn:schemas-microsoft-com:office:office" xmlns:r="http://schemas.openxmlformats.org/officeDocument/2006/relationships" xmlns:m="http://schemas.openxmlformats.org/officeDocument/2006/math" xmlns:v="urn:schemas-microsoft-com:vml" xmlns:wp14="http://schemas.microsoft.com/office/word/2010/wordprocessingDrawing" xmlns:wp="http://schemas.openxmlformats.org/drawingml/2006/wordprocessingDrawing" xmlns:w10="urn:schemas-microsoft-com:office:word" xmlns:w="http://schemas.openxmlformats.org/wordprocessingml/2006/main" xmlns:w14="http://schemas.microsoft.com/office/word/2010/wordml" xmlns:w15="http://schemas.microsoft.com/office/word/2012/wordml" xmlns:w16se="http://schemas.microsoft.com/office/word/2015/wordml/symex" xmlns:wpg="http://schemas.microsoft.com/office/word/2010/wordprocessingGroup" xmlns:wpi="http://schemas.microsoft.com/office/word/2010/wordprocessingInk" xmlns:wne="http://schemas.microsoft.com/office/word/2006/wordml" xmlns:wps="http://schemas.microsoft.com/office/word/2010/wordprocessingShape" mc:Ignorable="w14 w15 w16se wp14">
+<w:footnotes xmlns:wpc="http://schemas.microsoft.com/office/word/2010/wordprocessingCanvas" xmlns:cx="http://schemas.microsoft.com/office/drawing/2014/chartex" xmlns:cx1="http://schemas.microsoft.com/office/drawing/2015/9/8/chartex" xmlns:cx2="http://schemas.microsoft.com/office/drawing/2015/10/21/chartex" xmlns:cx3="http://schemas.microsoft.com/office/drawing/2016/5/9/chartex" xmlns:cx4="http://schemas.microsoft.com/office/drawing/2016/5/10/chartex" xmlns:cx5="http://schemas.microsoft.com/office/drawing/2016/5/11/chartex" xmlns:cx6="http://schemas.microsoft.com/office/drawing/2016/5/12/chartex" xmlns:cx7="http://schemas.microsoft.com/office/drawing/2016/5/13/chartex" xmlns:cx8="http://schemas.microsoft.com/office/drawing/2016/5/14/chartex" xmlns:mc="http://schemas.openxmlformats.org/markup-compatibility/2006" xmlns:aink="http://schemas.microsoft.com/office/drawing/2016/ink" xmlns:am3d="http://schemas.microsoft.com/office/drawing/2017/model3d" xmlns:o="urn:schemas-microsoft-com:office:office" xmlns:oel="http://schemas.microsoft.com/office/2019/extlst" xmlns:r="http://schemas.openxmlformats.org/officeDocument/2006/relationships" xmlns:m="http://schemas.openxmlformats.org/officeDocument/2006/math" xmlns:v="urn:schemas-microsoft-com:vml" xmlns:wp14="http://schemas.microsoft.com/office/word/2010/wordprocessingDrawing" xmlns:wp="http://schemas.openxmlformats.org/drawingml/2006/wordprocessingDrawing" xmlns:w10="urn:schemas-microsoft-com:office:word" xmlns:w="http://schemas.openxmlformats.org/wordprocessingml/2006/main" xmlns:w14="http://schemas.microsoft.com/office/word/2010/wordml" xmlns:w15="http://schemas.microsoft.com/office/word/2012/wordml" xmlns:w16cex="http://schemas.microsoft.com/office/word/2018/wordml/cex" xmlns:w16cid="http://schemas.microsoft.com/office/word/2016/wordml/cid" xmlns:w16="http://schemas.microsoft.com/office/word/2018/wordml" xmlns:w16sdtdh="http://schemas.microsoft.com/office/word/2020/wordml/sdtdatahash" xmlns:w16se="http://schemas.microsoft.com/office/word/2015/wordml/symex" xmlns:wpg="http://schemas.microsoft.com/office/word/2010/wordprocessingGroup" xmlns:wpi="http://schemas.microsoft.com/office/word/2010/wordprocessingInk" xmlns:wne="http://schemas.microsoft.com/office/word/2006/wordml" xmlns:wps="http://schemas.microsoft.com/office/word/2010/wordprocessingShape" mc:Ignorable="w14 w15 w16se w16cid w16 w16cex w16sdtdh wp14">
   <w:footnote w:type="separator" w:id="-1">
     <w:p>
       <w:r>
@@ -11108,7 +11045,7 @@
 </file>
 
 <file path=word/header1.xml><?xml version="1.0" encoding="utf-8"?>
-<w:hdr xmlns:wpc="http://schemas.microsoft.com/office/word/2010/wordprocessingCanvas" xmlns:cx="http://schemas.microsoft.com/office/drawing/2014/chartex" xmlns:mc="http://schemas.openxmlformats.org/markup-compatibility/2006" xmlns:o="urn:schemas-microsoft-com:office:office" xmlns:r="http://schemas.openxmlformats.org/officeDocument/2006/relationships" xmlns:m="http://schemas.openxmlformats.org/officeDocument/2006/math" xmlns:v="urn:schemas-microsoft-com:vml" xmlns:wp14="http://schemas.microsoft.com/office/word/2010/wordprocessingDrawing" xmlns:wp="http://schemas.openxmlformats.org/drawingml/2006/wordprocessingDrawing" xmlns:w10="urn:schemas-microsoft-com:office:word" xmlns:w="http://schemas.openxmlformats.org/wordprocessingml/2006/main" xmlns:w14="http://schemas.microsoft.com/office/word/2010/wordml" xmlns:w15="http://schemas.microsoft.com/office/word/2012/wordml" xmlns:w16se="http://schemas.microsoft.com/office/word/2015/wordml/symex" xmlns:wpg="http://schemas.microsoft.com/office/word/2010/wordprocessingGroup" xmlns:wpi="http://schemas.microsoft.com/office/word/2010/wordprocessingInk" xmlns:wne="http://schemas.microsoft.com/office/word/2006/wordml" xmlns:wps="http://schemas.microsoft.com/office/word/2010/wordprocessingShape" mc:Ignorable="w14 w15 w16se wp14">
+<w:hdr xmlns:wpc="http://schemas.microsoft.com/office/word/2010/wordprocessingCanvas" xmlns:cx="http://schemas.microsoft.com/office/drawing/2014/chartex" xmlns:cx1="http://schemas.microsoft.com/office/drawing/2015/9/8/chartex" xmlns:cx2="http://schemas.microsoft.com/office/drawing/2015/10/21/chartex" xmlns:cx3="http://schemas.microsoft.com/office/drawing/2016/5/9/chartex" xmlns:cx4="http://schemas.microsoft.com/office/drawing/2016/5/10/chartex" xmlns:cx5="http://schemas.microsoft.com/office/drawing/2016/5/11/chartex" xmlns:cx6="http://schemas.microsoft.com/office/drawing/2016/5/12/chartex" xmlns:cx7="http://schemas.microsoft.com/office/drawing/2016/5/13/chartex" xmlns:cx8="http://schemas.microsoft.com/office/drawing/2016/5/14/chartex" xmlns:mc="http://schemas.openxmlformats.org/markup-compatibility/2006" xmlns:aink="http://schemas.microsoft.com/office/drawing/2016/ink" xmlns:am3d="http://schemas.microsoft.com/office/drawing/2017/model3d" xmlns:o="urn:schemas-microsoft-com:office:office" xmlns:oel="http://schemas.microsoft.com/office/2019/extlst" xmlns:r="http://schemas.openxmlformats.org/officeDocument/2006/relationships" xmlns:m="http://schemas.openxmlformats.org/officeDocument/2006/math" xmlns:v="urn:schemas-microsoft-com:vml" xmlns:wp14="http://schemas.microsoft.com/office/word/2010/wordprocessingDrawing" xmlns:wp="http://schemas.openxmlformats.org/drawingml/2006/wordprocessingDrawing" xmlns:w10="urn:schemas-microsoft-com:office:word" xmlns:w="http://schemas.openxmlformats.org/wordprocessingml/2006/main" xmlns:w14="http://schemas.microsoft.com/office/word/2010/wordml" xmlns:w15="http://schemas.microsoft.com/office/word/2012/wordml" xmlns:w16cex="http://schemas.microsoft.com/office/word/2018/wordml/cex" xmlns:w16cid="http://schemas.microsoft.com/office/word/2016/wordml/cid" xmlns:w16="http://schemas.microsoft.com/office/word/2018/wordml" xmlns:w16sdtdh="http://schemas.microsoft.com/office/word/2020/wordml/sdtdatahash" xmlns:w16se="http://schemas.microsoft.com/office/word/2015/wordml/symex" xmlns:wpg="http://schemas.microsoft.com/office/word/2010/wordprocessingGroup" xmlns:wpi="http://schemas.microsoft.com/office/word/2010/wordprocessingInk" xmlns:wne="http://schemas.microsoft.com/office/word/2006/wordml" xmlns:wps="http://schemas.microsoft.com/office/word/2010/wordprocessingShape" mc:Ignorable="w14 w15 w16se w16cid w16 w16cex w16sdtdh wp14">
   <w:p>
     <w:pPr>
       <w:pStyle w:val="Header"/>
@@ -11118,7 +11055,7 @@
 </file>
 
 <file path=word/header2.xml><?xml version="1.0" encoding="utf-8"?>
-<w:hdr xmlns:wpc="http://schemas.microsoft.com/office/word/2010/wordprocessingCanvas" xmlns:cx="http://schemas.microsoft.com/office/drawing/2014/chartex" xmlns:mc="http://schemas.openxmlformats.org/markup-compatibility/2006" xmlns:o="urn:schemas-microsoft-com:office:office" xmlns:r="http://schemas.openxmlformats.org/officeDocument/2006/relationships" xmlns:m="http://schemas.openxmlformats.org/officeDocument/2006/math" xmlns:v="urn:schemas-microsoft-com:vml" xmlns:wp14="http://schemas.microsoft.com/office/word/2010/wordprocessingDrawing" xmlns:wp="http://schemas.openxmlformats.org/drawingml/2006/wordprocessingDrawing" xmlns:w10="urn:schemas-microsoft-com:office:word" xmlns:w="http://schemas.openxmlformats.org/wordprocessingml/2006/main" xmlns:w14="http://schemas.microsoft.com/office/word/2010/wordml" xmlns:w15="http://schemas.microsoft.com/office/word/2012/wordml" xmlns:w16se="http://schemas.microsoft.com/office/word/2015/wordml/symex" xmlns:wpg="http://schemas.microsoft.com/office/word/2010/wordprocessingGroup" xmlns:wpi="http://schemas.microsoft.com/office/word/2010/wordprocessingInk" xmlns:wne="http://schemas.microsoft.com/office/word/2006/wordml" xmlns:wps="http://schemas.microsoft.com/office/word/2010/wordprocessingShape" mc:Ignorable="w14 w15 w16se wp14">
+<w:hdr xmlns:wpc="http://schemas.microsoft.com/office/word/2010/wordprocessingCanvas" xmlns:cx="http://schemas.microsoft.com/office/drawing/2014/chartex" xmlns:cx1="http://schemas.microsoft.com/office/drawing/2015/9/8/chartex" xmlns:cx2="http://schemas.microsoft.com/office/drawing/2015/10/21/chartex" xmlns:cx3="http://schemas.microsoft.com/office/drawing/2016/5/9/chartex" xmlns:cx4="http://schemas.microsoft.com/office/drawing/2016/5/10/chartex" xmlns:cx5="http://schemas.microsoft.com/office/drawing/2016/5/11/chartex" xmlns:cx6="http://schemas.microsoft.com/office/drawing/2016/5/12/chartex" xmlns:cx7="http://schemas.microsoft.com/office/drawing/2016/5/13/chartex" xmlns:cx8="http://schemas.microsoft.com/office/drawing/2016/5/14/chartex" xmlns:mc="http://schemas.openxmlformats.org/markup-compatibility/2006" xmlns:aink="http://schemas.microsoft.com/office/drawing/2016/ink" xmlns:am3d="http://schemas.microsoft.com/office/drawing/2017/model3d" xmlns:o="urn:schemas-microsoft-com:office:office" xmlns:oel="http://schemas.microsoft.com/office/2019/extlst" xmlns:r="http://schemas.openxmlformats.org/officeDocument/2006/relationships" xmlns:m="http://schemas.openxmlformats.org/officeDocument/2006/math" xmlns:v="urn:schemas-microsoft-com:vml" xmlns:wp14="http://schemas.microsoft.com/office/word/2010/wordprocessingDrawing" xmlns:wp="http://schemas.openxmlformats.org/drawingml/2006/wordprocessingDrawing" xmlns:w10="urn:schemas-microsoft-com:office:word" xmlns:w="http://schemas.openxmlformats.org/wordprocessingml/2006/main" xmlns:w14="http://schemas.microsoft.com/office/word/2010/wordml" xmlns:w15="http://schemas.microsoft.com/office/word/2012/wordml" xmlns:w16cex="http://schemas.microsoft.com/office/word/2018/wordml/cex" xmlns:w16cid="http://schemas.microsoft.com/office/word/2016/wordml/cid" xmlns:w16="http://schemas.microsoft.com/office/word/2018/wordml" xmlns:w16sdtdh="http://schemas.microsoft.com/office/word/2020/wordml/sdtdatahash" xmlns:w16se="http://schemas.microsoft.com/office/word/2015/wordml/symex" xmlns:wpg="http://schemas.microsoft.com/office/word/2010/wordprocessingGroup" xmlns:wpi="http://schemas.microsoft.com/office/word/2010/wordprocessingInk" xmlns:wne="http://schemas.microsoft.com/office/word/2006/wordml" xmlns:wps="http://schemas.microsoft.com/office/word/2010/wordprocessingShape" mc:Ignorable="w14 w15 w16se w16cid w16 w16cex w16sdtdh wp14">
   <w:p>
     <w:pPr>
       <w:pStyle w:val="Header"/>
@@ -11192,7 +11129,7 @@
 </file>
 
 <file path=word/header3.xml><?xml version="1.0" encoding="utf-8"?>
-<w:hdr xmlns:wpc="http://schemas.microsoft.com/office/word/2010/wordprocessingCanvas" xmlns:cx="http://schemas.microsoft.com/office/drawing/2014/chartex" xmlns:mc="http://schemas.openxmlformats.org/markup-compatibility/2006" xmlns:o="urn:schemas-microsoft-com:office:office" xmlns:r="http://schemas.openxmlformats.org/officeDocument/2006/relationships" xmlns:m="http://schemas.openxmlformats.org/officeDocument/2006/math" xmlns:v="urn:schemas-microsoft-com:vml" xmlns:wp14="http://schemas.microsoft.com/office/word/2010/wordprocessingDrawing" xmlns:wp="http://schemas.openxmlformats.org/drawingml/2006/wordprocessingDrawing" xmlns:w10="urn:schemas-microsoft-com:office:word" xmlns:w="http://schemas.openxmlformats.org/wordprocessingml/2006/main" xmlns:w14="http://schemas.microsoft.com/office/word/2010/wordml" xmlns:w15="http://schemas.microsoft.com/office/word/2012/wordml" xmlns:w16se="http://schemas.microsoft.com/office/word/2015/wordml/symex" xmlns:wpg="http://schemas.microsoft.com/office/word/2010/wordprocessingGroup" xmlns:wpi="http://schemas.microsoft.com/office/word/2010/wordprocessingInk" xmlns:wne="http://schemas.microsoft.com/office/word/2006/wordml" xmlns:wps="http://schemas.microsoft.com/office/word/2010/wordprocessingShape" mc:Ignorable="w14 w15 w16se wp14">
+<w:hdr xmlns:wpc="http://schemas.microsoft.com/office/word/2010/wordprocessingCanvas" xmlns:cx="http://schemas.microsoft.com/office/drawing/2014/chartex" xmlns:cx1="http://schemas.microsoft.com/office/drawing/2015/9/8/chartex" xmlns:cx2="http://schemas.microsoft.com/office/drawing/2015/10/21/chartex" xmlns:cx3="http://schemas.microsoft.com/office/drawing/2016/5/9/chartex" xmlns:cx4="http://schemas.microsoft.com/office/drawing/2016/5/10/chartex" xmlns:cx5="http://schemas.microsoft.com/office/drawing/2016/5/11/chartex" xmlns:cx6="http://schemas.microsoft.com/office/drawing/2016/5/12/chartex" xmlns:cx7="http://schemas.microsoft.com/office/drawing/2016/5/13/chartex" xmlns:cx8="http://schemas.microsoft.com/office/drawing/2016/5/14/chartex" xmlns:mc="http://schemas.openxmlformats.org/markup-compatibility/2006" xmlns:aink="http://schemas.microsoft.com/office/drawing/2016/ink" xmlns:am3d="http://schemas.microsoft.com/office/drawing/2017/model3d" xmlns:o="urn:schemas-microsoft-com:office:office" xmlns:oel="http://schemas.microsoft.com/office/2019/extlst" xmlns:r="http://schemas.openxmlformats.org/officeDocument/2006/relationships" xmlns:m="http://schemas.openxmlformats.org/officeDocument/2006/math" xmlns:v="urn:schemas-microsoft-com:vml" xmlns:wp14="http://schemas.microsoft.com/office/word/2010/wordprocessingDrawing" xmlns:wp="http://schemas.openxmlformats.org/drawingml/2006/wordprocessingDrawing" xmlns:w10="urn:schemas-microsoft-com:office:word" xmlns:w="http://schemas.openxmlformats.org/wordprocessingml/2006/main" xmlns:w14="http://schemas.microsoft.com/office/word/2010/wordml" xmlns:w15="http://schemas.microsoft.com/office/word/2012/wordml" xmlns:w16cex="http://schemas.microsoft.com/office/word/2018/wordml/cex" xmlns:w16cid="http://schemas.microsoft.com/office/word/2016/wordml/cid" xmlns:w16="http://schemas.microsoft.com/office/word/2018/wordml" xmlns:w16sdtdh="http://schemas.microsoft.com/office/word/2020/wordml/sdtdatahash" xmlns:w16se="http://schemas.microsoft.com/office/word/2015/wordml/symex" xmlns:wpg="http://schemas.microsoft.com/office/word/2010/wordprocessingGroup" xmlns:wpi="http://schemas.microsoft.com/office/word/2010/wordprocessingInk" xmlns:wne="http://schemas.microsoft.com/office/word/2006/wordml" xmlns:wps="http://schemas.microsoft.com/office/word/2010/wordprocessingShape" mc:Ignorable="w14 w15 w16se w16cid w16 w16cex w16sdtdh wp14">
   <w:tbl>
     <w:tblPr>
       <w:tblW w:w="5000" w:type="pct"/>
@@ -11411,7 +11348,7 @@
               <w:lang w:eastAsia="en-AU" w:bidi="ar-SA"/>
             </w:rPr>
             <w:drawing>
-              <wp:inline distT="0" distB="0" distL="0" distR="0" wp14:anchorId="7CD2DB64" wp14:editId="40377654">
+              <wp:inline distT="0" distB="0" distL="0" distR="0" wp14:anchorId="13EA48BD" wp14:editId="1DF53F12">
                 <wp:extent cx="1078230" cy="1078230"/>
                 <wp:effectExtent l="0" t="0" r="7620" b="7620"/>
                 <wp:docPr id="1" name="Picture 1" descr="TAFE QLD 2014_master_RGB"/>
@@ -11489,7 +11426,7 @@
 </file>
 
 <file path=word/numbering.xml><?xml version="1.0" encoding="utf-8"?>
-<w:numbering xmlns:wpc="http://schemas.microsoft.com/office/word/2010/wordprocessingCanvas" xmlns:cx="http://schemas.microsoft.com/office/drawing/2014/chartex" xmlns:mc="http://schemas.openxmlformats.org/markup-compatibility/2006" xmlns:o="urn:schemas-microsoft-com:office:office" xmlns:r="http://schemas.openxmlformats.org/officeDocument/2006/relationships" xmlns:m="http://schemas.openxmlformats.org/officeDocument/2006/math" xmlns:v="urn:schemas-microsoft-com:vml" xmlns:wp14="http://schemas.microsoft.com/office/word/2010/wordprocessingDrawing" xmlns:wp="http://schemas.openxmlformats.org/drawingml/2006/wordprocessingDrawing" xmlns:w10="urn:schemas-microsoft-com:office:word" xmlns:w="http://schemas.openxmlformats.org/wordprocessingml/2006/main" xmlns:w14="http://schemas.microsoft.com/office/word/2010/wordml" xmlns:w15="http://schemas.microsoft.com/office/word/2012/wordml" xmlns:w16se="http://schemas.microsoft.com/office/word/2015/wordml/symex" xmlns:wpg="http://schemas.microsoft.com/office/word/2010/wordprocessingGroup" xmlns:wpi="http://schemas.microsoft.com/office/word/2010/wordprocessingInk" xmlns:wne="http://schemas.microsoft.com/office/word/2006/wordml" xmlns:wps="http://schemas.microsoft.com/office/word/2010/wordprocessingShape" mc:Ignorable="w14 w15 w16se wp14">
+<w:numbering xmlns:wpc="http://schemas.microsoft.com/office/word/2010/wordprocessingCanvas" xmlns:cx="http://schemas.microsoft.com/office/drawing/2014/chartex" xmlns:cx1="http://schemas.microsoft.com/office/drawing/2015/9/8/chartex" xmlns:cx2="http://schemas.microsoft.com/office/drawing/2015/10/21/chartex" xmlns:cx3="http://schemas.microsoft.com/office/drawing/2016/5/9/chartex" xmlns:cx4="http://schemas.microsoft.com/office/drawing/2016/5/10/chartex" xmlns:cx5="http://schemas.microsoft.com/office/drawing/2016/5/11/chartex" xmlns:cx6="http://schemas.microsoft.com/office/drawing/2016/5/12/chartex" xmlns:cx7="http://schemas.microsoft.com/office/drawing/2016/5/13/chartex" xmlns:cx8="http://schemas.microsoft.com/office/drawing/2016/5/14/chartex" xmlns:mc="http://schemas.openxmlformats.org/markup-compatibility/2006" xmlns:aink="http://schemas.microsoft.com/office/drawing/2016/ink" xmlns:am3d="http://schemas.microsoft.com/office/drawing/2017/model3d" xmlns:o="urn:schemas-microsoft-com:office:office" xmlns:oel="http://schemas.microsoft.com/office/2019/extlst" xmlns:r="http://schemas.openxmlformats.org/officeDocument/2006/relationships" xmlns:m="http://schemas.openxmlformats.org/officeDocument/2006/math" xmlns:v="urn:schemas-microsoft-com:vml" xmlns:wp14="http://schemas.microsoft.com/office/word/2010/wordprocessingDrawing" xmlns:wp="http://schemas.openxmlformats.org/drawingml/2006/wordprocessingDrawing" xmlns:w10="urn:schemas-microsoft-com:office:word" xmlns:w="http://schemas.openxmlformats.org/wordprocessingml/2006/main" xmlns:w14="http://schemas.microsoft.com/office/word/2010/wordml" xmlns:w15="http://schemas.microsoft.com/office/word/2012/wordml" xmlns:w16cex="http://schemas.microsoft.com/office/word/2018/wordml/cex" xmlns:w16cid="http://schemas.microsoft.com/office/word/2016/wordml/cid" xmlns:w16="http://schemas.microsoft.com/office/word/2018/wordml" xmlns:w16sdtdh="http://schemas.microsoft.com/office/word/2020/wordml/sdtdatahash" xmlns:w16se="http://schemas.microsoft.com/office/word/2015/wordml/symex" xmlns:wpg="http://schemas.microsoft.com/office/word/2010/wordprocessingGroup" xmlns:wpi="http://schemas.microsoft.com/office/word/2010/wordprocessingInk" xmlns:wne="http://schemas.microsoft.com/office/word/2006/wordml" xmlns:wps="http://schemas.microsoft.com/office/word/2010/wordprocessingShape" mc:Ignorable="w14 w15 w16se w16cid w16 w16cex w16sdtdh wp14">
   <w:abstractNum w:abstractNumId="0" w15:restartNumberingAfterBreak="0">
     <w:nsid w:val="07FB5A13"/>
     <w:multiLevelType w:val="hybridMultilevel"/>
@@ -12663,40 +12600,40 @@
       </w:rPr>
     </w:lvl>
   </w:abstractNum>
-  <w:num w:numId="1">
+  <w:num w:numId="1" w16cid:durableId="1917860942">
     <w:abstractNumId w:val="1"/>
   </w:num>
-  <w:num w:numId="2">
+  <w:num w:numId="2" w16cid:durableId="1716544017">
     <w:abstractNumId w:val="0"/>
   </w:num>
-  <w:num w:numId="3">
+  <w:num w:numId="3" w16cid:durableId="831944330">
     <w:abstractNumId w:val="11"/>
   </w:num>
-  <w:num w:numId="4">
+  <w:num w:numId="4" w16cid:durableId="1688172136">
     <w:abstractNumId w:val="8"/>
   </w:num>
-  <w:num w:numId="5">
+  <w:num w:numId="5" w16cid:durableId="1544244058">
     <w:abstractNumId w:val="10"/>
   </w:num>
-  <w:num w:numId="6">
+  <w:num w:numId="6" w16cid:durableId="595285045">
     <w:abstractNumId w:val="5"/>
   </w:num>
-  <w:num w:numId="7">
+  <w:num w:numId="7" w16cid:durableId="880627244">
     <w:abstractNumId w:val="9"/>
   </w:num>
-  <w:num w:numId="8">
+  <w:num w:numId="8" w16cid:durableId="293370388">
     <w:abstractNumId w:val="3"/>
   </w:num>
-  <w:num w:numId="9">
+  <w:num w:numId="9" w16cid:durableId="49352049">
     <w:abstractNumId w:val="4"/>
   </w:num>
-  <w:num w:numId="10">
+  <w:num w:numId="10" w16cid:durableId="116532924">
     <w:abstractNumId w:val="7"/>
   </w:num>
-  <w:num w:numId="11">
+  <w:num w:numId="11" w16cid:durableId="1249998485">
     <w:abstractNumId w:val="2"/>
   </w:num>
-  <w:num w:numId="12">
+  <w:num w:numId="12" w16cid:durableId="112133677">
     <w:abstractNumId w:val="6"/>
     <w:lvlOverride w:ilvl="0">
       <w:startOverride w:val="1"/>
@@ -12731,7 +12668,7 @@
 </file>
 
 <file path=word/styles.xml><?xml version="1.0" encoding="utf-8"?>
-<w:styles xmlns:mc="http://schemas.openxmlformats.org/markup-compatibility/2006" xmlns:r="http://schemas.openxmlformats.org/officeDocument/2006/relationships" xmlns:w="http://schemas.openxmlformats.org/wordprocessingml/2006/main" xmlns:w14="http://schemas.microsoft.com/office/word/2010/wordml" xmlns:w15="http://schemas.microsoft.com/office/word/2012/wordml" xmlns:w16se="http://schemas.microsoft.com/office/word/2015/wordml/symex" mc:Ignorable="w14 w15 w16se">
+<w:styles xmlns:mc="http://schemas.openxmlformats.org/markup-compatibility/2006" xmlns:r="http://schemas.openxmlformats.org/officeDocument/2006/relationships" xmlns:w="http://schemas.openxmlformats.org/wordprocessingml/2006/main" xmlns:w14="http://schemas.microsoft.com/office/word/2010/wordml" xmlns:w15="http://schemas.microsoft.com/office/word/2012/wordml" xmlns:w16cex="http://schemas.microsoft.com/office/word/2018/wordml/cex" xmlns:w16cid="http://schemas.microsoft.com/office/word/2016/wordml/cid" xmlns:w16="http://schemas.microsoft.com/office/word/2018/wordml" xmlns:w16sdtdh="http://schemas.microsoft.com/office/word/2020/wordml/sdtdatahash" xmlns:w16se="http://schemas.microsoft.com/office/word/2015/wordml/symex" mc:Ignorable="w14 w15 w16se w16cid w16 w16cex w16sdtdh">
   <w:docDefaults>
     <w:rPrDefault>
       <w:rPr>
@@ -12741,7 +12678,7 @@
     </w:rPrDefault>
     <w:pPrDefault/>
   </w:docDefaults>
-  <w:latentStyles w:defLockedState="0" w:defUIPriority="99" w:defSemiHidden="0" w:defUnhideWhenUsed="0" w:defQFormat="0" w:count="371">
+  <w:latentStyles w:defLockedState="0" w:defUIPriority="99" w:defSemiHidden="0" w:defUnhideWhenUsed="0" w:defQFormat="0" w:count="376">
     <w:lsdException w:name="Normal" w:uiPriority="0" w:qFormat="1"/>
     <w:lsdException w:name="heading 1" w:uiPriority="9" w:qFormat="1"/>
     <w:lsdException w:name="heading 2" w:semiHidden="1" w:uiPriority="9" w:unhideWhenUsed="1" w:qFormat="1"/>
@@ -13113,6 +13050,11 @@
     <w:lsdException w:name="List Table 5 Dark Accent 6" w:uiPriority="50"/>
     <w:lsdException w:name="List Table 6 Colorful Accent 6" w:uiPriority="51"/>
     <w:lsdException w:name="List Table 7 Colorful Accent 6" w:uiPriority="52"/>
+    <w:lsdException w:name="Mention" w:semiHidden="1" w:unhideWhenUsed="1"/>
+    <w:lsdException w:name="Smart Hyperlink" w:semiHidden="1" w:unhideWhenUsed="1"/>
+    <w:lsdException w:name="Hashtag" w:semiHidden="1" w:unhideWhenUsed="1"/>
+    <w:lsdException w:name="Unresolved Mention" w:semiHidden="1" w:unhideWhenUsed="1"/>
+    <w:lsdException w:name="Smart Link" w:semiHidden="1" w:unhideWhenUsed="1"/>
   </w:latentStyles>
   <w:style w:type="paragraph" w:default="1" w:styleId="Normal">
     <w:name w:val="Normal"/>
@@ -14629,339 +14571,6 @@
 </file>
 
 <file path=customXml/item1.xml><?xml version="1.0" encoding="utf-8"?>
-<p:properties xmlns:p="http://schemas.microsoft.com/office/2006/metadata/properties" xmlns:xsi="http://www.w3.org/2001/XMLSchema-instance" xmlns:pc="http://schemas.microsoft.com/office/infopath/2007/PartnerControls">
-  <documentManagement>
-    <TaxCatchAll xmlns="7327892f-fec6-4cb6-8e71-f8d8054844c3" xsi:nil="true"/>
-    <lcf76f155ced4ddcb4097134ff3c332f xmlns="db381a69-ce3e-4f16-b592-2e22854a1e13">
-      <Terms xmlns="http://schemas.microsoft.com/office/infopath/2007/PartnerControls"/>
-    </lcf76f155ced4ddcb4097134ff3c332f>
-    <SharedWithUsers xmlns="7327892f-fec6-4cb6-8e71-f8d8054844c3">
-      <UserInfo>
-        <DisplayName/>
-        <AccountId xsi:nil="true"/>
-        <AccountType/>
-      </UserInfo>
-    </SharedWithUsers>
-  </documentManagement>
-</p:properties>
-</file>
-
-<file path=customXml/item2.xml><?xml version="1.0" encoding="utf-8"?>
-<ct:contentTypeSchema xmlns:ct="http://schemas.microsoft.com/office/2006/metadata/contentType" xmlns:ma="http://schemas.microsoft.com/office/2006/metadata/properties/metaAttributes" ct:_="" ma:_="" ma:contentTypeName="Instrument" ma:contentTypeID="0x0101008BF729C5345B0747B231740B110359F400F4D6C642679A2D48BD6F4B0889816E83" ma:contentTypeVersion="20" ma:contentTypeDescription="" ma:contentTypeScope="" ma:versionID="d2c2ed71a4ac68bcd11ef99e4dc2fe3e">
-  <xsd:schema xmlns:xsd="http://www.w3.org/2001/XMLSchema" xmlns:xs="http://www.w3.org/2001/XMLSchema" xmlns:p="http://schemas.microsoft.com/office/2006/metadata/properties" xmlns:ns2="19840aad-1657-42e6-a18a-3feb09660b4f" xmlns:ns3="7bf7e991-2261-4e69-be43-cb0cb26badc3" targetNamespace="http://schemas.microsoft.com/office/2006/metadata/properties" ma:root="true" ma:fieldsID="0691859234964c5e96f64094072d0a8b" ns2:_="" ns3:_="">
-    <xsd:import namespace="19840aad-1657-42e6-a18a-3feb09660b4f"/>
-    <xsd:import namespace="7bf7e991-2261-4e69-be43-cb0cb26badc3"/>
-    <xsd:element name="properties">
-      <xsd:complexType>
-        <xsd:sequence>
-          <xsd:element name="documentManagement">
-            <xsd:complexType>
-              <xsd:all>
-                <xsd:element ref="ns2:InstrumentType"/>
-                <xsd:element ref="ns2:DocumentIdentifier" minOccurs="0"/>
-                <xsd:element ref="ns2:IsRegional" minOccurs="0"/>
-                <xsd:element ref="ns2:TaxCatchAll" minOccurs="0"/>
-                <xsd:element ref="ns2:TaxCatchAllLabel" minOccurs="0"/>
-                <xsd:element ref="ns2:hf3a71b9d46a468c9450364863ae0750" minOccurs="0"/>
-                <xsd:element ref="ns2:h2019f35890441bfa4fd9d8358593a07" minOccurs="0"/>
-                <xsd:element ref="ns2:l4af6aa78dcb4546bcc4ef05cd2277c3" minOccurs="0"/>
-                <xsd:element ref="ns2:TaxKeywordTaxHTField" minOccurs="0"/>
-                <xsd:element ref="ns3:MediaServiceMetadata" minOccurs="0"/>
-                <xsd:element ref="ns3:MediaServiceFastMetadata" minOccurs="0"/>
-                <xsd:element ref="ns3:MediaServiceAutoKeyPoints" minOccurs="0"/>
-                <xsd:element ref="ns3:MediaServiceKeyPoints" minOccurs="0"/>
-                <xsd:element ref="ns3:MediaServiceAutoTags" minOccurs="0"/>
-                <xsd:element ref="ns3:MediaServiceOCR" minOccurs="0"/>
-                <xsd:element ref="ns3:MediaServiceGenerationTime" minOccurs="0"/>
-                <xsd:element ref="ns3:MediaServiceEventHashCode" minOccurs="0"/>
-                <xsd:element ref="ns2:_dlc_DocId" minOccurs="0"/>
-                <xsd:element ref="ns2:_dlc_DocIdUrl" minOccurs="0"/>
-                <xsd:element ref="ns2:_dlc_DocIdPersistId" minOccurs="0"/>
-                <xsd:element ref="ns2:SharedWithUsers" minOccurs="0"/>
-                <xsd:element ref="ns2:SharedWithDetails" minOccurs="0"/>
-              </xsd:all>
-            </xsd:complexType>
-          </xsd:element>
-        </xsd:sequence>
-      </xsd:complexType>
-    </xsd:element>
-  </xsd:schema>
-  <xsd:schema xmlns:xsd="http://www.w3.org/2001/XMLSchema" xmlns:xs="http://www.w3.org/2001/XMLSchema" xmlns:dms="http://schemas.microsoft.com/office/2006/documentManagement/types" xmlns:pc="http://schemas.microsoft.com/office/infopath/2007/PartnerControls" targetNamespace="19840aad-1657-42e6-a18a-3feb09660b4f" elementFormDefault="qualified">
-    <xsd:import namespace="http://schemas.microsoft.com/office/2006/documentManagement/types"/>
-    <xsd:import namespace="http://schemas.microsoft.com/office/infopath/2007/PartnerControls"/>
-    <xsd:element name="InstrumentType" ma:index="2" ma:displayName="Instrument Type" ma:default="Policy" ma:format="Dropdown" ma:internalName="InstrumentType">
-      <xsd:simpleType>
-        <xsd:restriction base="dms:Choice">
-          <xsd:enumeration value="Fact Sheet"/>
-          <xsd:enumeration value="Form"/>
-          <xsd:enumeration value="Framework"/>
-          <xsd:enumeration value="Guideline"/>
-          <xsd:enumeration value="Policy"/>
-          <xsd:enumeration value="Procedure"/>
-          <xsd:enumeration value="Template"/>
-          <xsd:enumeration value="Work Instruction"/>
-        </xsd:restriction>
-      </xsd:simpleType>
-    </xsd:element>
-    <xsd:element name="DocumentIdentifier" ma:index="5" nillable="true" ma:displayName="Document Identifier" ma:internalName="DocumentIdentifier">
-      <xsd:simpleType>
-        <xsd:restriction base="dms:Text">
-          <xsd:maxLength value="255"/>
-        </xsd:restriction>
-      </xsd:simpleType>
-    </xsd:element>
-    <xsd:element name="IsRegional" ma:index="7" nillable="true" ma:displayName="Is Regional" ma:default="0" ma:internalName="IsRegional">
-      <xsd:simpleType>
-        <xsd:restriction base="dms:Boolean"/>
-      </xsd:simpleType>
-    </xsd:element>
-    <xsd:element name="TaxCatchAll" ma:index="8" nillable="true" ma:displayName="Taxonomy Catch All Column" ma:hidden="true" ma:list="{6c8ad6c6-c667-46bd-a78e-7410fe224b05}" ma:internalName="TaxCatchAll" ma:showField="CatchAllData" ma:web="19840aad-1657-42e6-a18a-3feb09660b4f">
-      <xsd:complexType>
-        <xsd:complexContent>
-          <xsd:extension base="dms:MultiChoiceLookup">
-            <xsd:sequence>
-              <xsd:element name="Value" type="dms:Lookup" maxOccurs="unbounded" minOccurs="0" nillable="true"/>
-            </xsd:sequence>
-          </xsd:extension>
-        </xsd:complexContent>
-      </xsd:complexType>
-    </xsd:element>
-    <xsd:element name="TaxCatchAllLabel" ma:index="9" nillable="true" ma:displayName="Taxonomy Catch All Column1" ma:hidden="true" ma:list="{6c8ad6c6-c667-46bd-a78e-7410fe224b05}" ma:internalName="TaxCatchAllLabel" ma:readOnly="true" ma:showField="CatchAllDataLabel" ma:web="19840aad-1657-42e6-a18a-3feb09660b4f">
-      <xsd:complexType>
-        <xsd:complexContent>
-          <xsd:extension base="dms:MultiChoiceLookup">
-            <xsd:sequence>
-              <xsd:element name="Value" type="dms:Lookup" maxOccurs="unbounded" minOccurs="0" nillable="true"/>
-            </xsd:sequence>
-          </xsd:extension>
-        </xsd:complexContent>
-      </xsd:complexType>
-    </xsd:element>
-    <xsd:element name="hf3a71b9d46a468c9450364863ae0750" ma:index="13" nillable="true" ma:taxonomy="true" ma:internalName="hf3a71b9d46a468c9450364863ae0750" ma:taxonomyFieldName="Scope" ma:displayName="Scope" ma:default="" ma:fieldId="{1f3a71b9-d46a-468c-9450-364863ae0750}" ma:taxonomyMulti="true" ma:sspId="814af272-23ad-4963-abe4-d4236d2d4a0e" ma:termSetId="54a8b97b-ffe6-4f2a-b1a7-a4d255e03a0f" ma:anchorId="00000000-0000-0000-0000-000000000000" ma:open="false" ma:isKeyword="false">
-      <xsd:complexType>
-        <xsd:sequence>
-          <xsd:element ref="pc:Terms" minOccurs="0" maxOccurs="1"/>
-        </xsd:sequence>
-      </xsd:complexType>
-    </xsd:element>
-    <xsd:element name="h2019f35890441bfa4fd9d8358593a07" ma:index="17" nillable="true" ma:taxonomy="true" ma:internalName="h2019f35890441bfa4fd9d8358593a07" ma:taxonomyFieldName="PandPParentCategory" ma:displayName="PandP Parent Category" ma:default="" ma:fieldId="{12019f35-8904-41bf-a4fd-9d8358593a07}" ma:sspId="814af272-23ad-4963-abe4-d4236d2d4a0e" ma:termSetId="fa30e145-1ed4-4313-a660-36cc06b9cb6d" ma:anchorId="00000000-0000-0000-0000-000000000000" ma:open="false" ma:isKeyword="false">
-      <xsd:complexType>
-        <xsd:sequence>
-          <xsd:element ref="pc:Terms" minOccurs="0" maxOccurs="1"/>
-        </xsd:sequence>
-      </xsd:complexType>
-    </xsd:element>
-    <xsd:element name="l4af6aa78dcb4546bcc4ef05cd2277c3" ma:index="18" nillable="true" ma:taxonomy="true" ma:internalName="l4af6aa78dcb4546bcc4ef05cd2277c3" ma:taxonomyFieldName="PandPCategory" ma:displayName="PandP Category" ma:default="" ma:fieldId="{54af6aa7-8dcb-4546-bcc4-ef05cd2277c3}" ma:sspId="814af272-23ad-4963-abe4-d4236d2d4a0e" ma:termSetId="fa30e145-1ed4-4313-a660-36cc06b9cb6d" ma:anchorId="00000000-0000-0000-0000-000000000000" ma:open="false" ma:isKeyword="false">
-      <xsd:complexType>
-        <xsd:sequence>
-          <xsd:element ref="pc:Terms" minOccurs="0" maxOccurs="1"/>
-        </xsd:sequence>
-      </xsd:complexType>
-    </xsd:element>
-    <xsd:element name="TaxKeywordTaxHTField" ma:index="20" nillable="true" ma:taxonomy="true" ma:internalName="TaxKeywordTaxHTField" ma:taxonomyFieldName="TaxKeyword" ma:displayName="Enterprise Keywords" ma:fieldId="{23f27201-bee3-471e-b2e7-b64fd8b7ca38}" ma:taxonomyMulti="true" ma:sspId="814af272-23ad-4963-abe4-d4236d2d4a0e" ma:termSetId="00000000-0000-0000-0000-000000000000" ma:anchorId="00000000-0000-0000-0000-000000000000" ma:open="true" ma:isKeyword="true">
-      <xsd:complexType>
-        <xsd:sequence>
-          <xsd:element ref="pc:Terms" minOccurs="0" maxOccurs="1"/>
-        </xsd:sequence>
-      </xsd:complexType>
-    </xsd:element>
-    <xsd:element name="_dlc_DocId" ma:index="30" nillable="true" ma:displayName="Document ID Value" ma:description="The value of the document ID assigned to this item." ma:internalName="_dlc_DocId" ma:readOnly="true">
-      <xsd:simpleType>
-        <xsd:restriction base="dms:Text"/>
-      </xsd:simpleType>
-    </xsd:element>
-    <xsd:element name="_dlc_DocIdUrl" ma:index="31" nillable="true" ma:displayName="Document ID" ma:description="Permanent link to this document." ma:hidden="true" ma:internalName="_dlc_DocIdUrl" ma:readOnly="true">
-      <xsd:complexType>
-        <xsd:complexContent>
-          <xsd:extension base="dms:URL">
-            <xsd:sequence>
-              <xsd:element name="Url" type="dms:ValidUrl" minOccurs="0" nillable="true"/>
-              <xsd:element name="Description" type="xsd:string" nillable="true"/>
-            </xsd:sequence>
-          </xsd:extension>
-        </xsd:complexContent>
-      </xsd:complexType>
-    </xsd:element>
-    <xsd:element name="_dlc_DocIdPersistId" ma:index="32" nillable="true" ma:displayName="Persist ID" ma:description="Keep ID on add." ma:hidden="true" ma:internalName="_dlc_DocIdPersistId" ma:readOnly="true">
-      <xsd:simpleType>
-        <xsd:restriction base="dms:Boolean"/>
-      </xsd:simpleType>
-    </xsd:element>
-    <xsd:element name="SharedWithUsers" ma:index="33" nillable="true" ma:displayName="Shared With" ma:internalName="SharedWithUsers" ma:readOnly="true">
-      <xsd:complexType>
-        <xsd:complexContent>
-          <xsd:extension base="dms:UserMulti">
-            <xsd:sequence>
-              <xsd:element name="UserInfo" minOccurs="0" maxOccurs="unbounded">
-                <xsd:complexType>
-                  <xsd:sequence>
-                    <xsd:element name="DisplayName" type="xsd:string" minOccurs="0"/>
-                    <xsd:element name="AccountId" type="dms:UserId" minOccurs="0" nillable="true"/>
-                    <xsd:element name="AccountType" type="xsd:string" minOccurs="0"/>
-                  </xsd:sequence>
-                </xsd:complexType>
-              </xsd:element>
-            </xsd:sequence>
-          </xsd:extension>
-        </xsd:complexContent>
-      </xsd:complexType>
-    </xsd:element>
-    <xsd:element name="SharedWithDetails" ma:index="34" nillable="true" ma:displayName="Shared With Details" ma:internalName="SharedWithDetails" ma:readOnly="true">
-      <xsd:simpleType>
-        <xsd:restriction base="dms:Note">
-          <xsd:maxLength value="255"/>
-        </xsd:restriction>
-      </xsd:simpleType>
-    </xsd:element>
-  </xsd:schema>
-  <xsd:schema xmlns:xsd="http://www.w3.org/2001/XMLSchema" xmlns:xs="http://www.w3.org/2001/XMLSchema" xmlns:dms="http://schemas.microsoft.com/office/2006/documentManagement/types" xmlns:pc="http://schemas.microsoft.com/office/infopath/2007/PartnerControls" targetNamespace="7bf7e991-2261-4e69-be43-cb0cb26badc3" elementFormDefault="qualified">
-    <xsd:import namespace="http://schemas.microsoft.com/office/2006/documentManagement/types"/>
-    <xsd:import namespace="http://schemas.microsoft.com/office/infopath/2007/PartnerControls"/>
-    <xsd:element name="MediaServiceMetadata" ma:index="22" nillable="true" ma:displayName="MediaServiceMetadata" ma:hidden="true" ma:internalName="MediaServiceMetadata" ma:readOnly="true">
-      <xsd:simpleType>
-        <xsd:restriction base="dms:Note"/>
-      </xsd:simpleType>
-    </xsd:element>
-    <xsd:element name="MediaServiceFastMetadata" ma:index="23" nillable="true" ma:displayName="MediaServiceFastMetadata" ma:hidden="true" ma:internalName="MediaServiceFastMetadata" ma:readOnly="true">
-      <xsd:simpleType>
-        <xsd:restriction base="dms:Note"/>
-      </xsd:simpleType>
-    </xsd:element>
-    <xsd:element name="MediaServiceAutoKeyPoints" ma:index="24" nillable="true" ma:displayName="MediaServiceAutoKeyPoints" ma:hidden="true" ma:internalName="MediaServiceAutoKeyPoints" ma:readOnly="true">
-      <xsd:simpleType>
-        <xsd:restriction base="dms:Note"/>
-      </xsd:simpleType>
-    </xsd:element>
-    <xsd:element name="MediaServiceKeyPoints" ma:index="25" nillable="true" ma:displayName="KeyPoints" ma:internalName="MediaServiceKeyPoints" ma:readOnly="true">
-      <xsd:simpleType>
-        <xsd:restriction base="dms:Note">
-          <xsd:maxLength value="255"/>
-        </xsd:restriction>
-      </xsd:simpleType>
-    </xsd:element>
-    <xsd:element name="MediaServiceAutoTags" ma:index="26" nillable="true" ma:displayName="Tags" ma:internalName="MediaServiceAutoTags" ma:readOnly="true">
-      <xsd:simpleType>
-        <xsd:restriction base="dms:Text"/>
-      </xsd:simpleType>
-    </xsd:element>
-    <xsd:element name="MediaServiceOCR" ma:index="27" nillable="true" ma:displayName="Extracted Text" ma:internalName="MediaServiceOCR" ma:readOnly="true">
-      <xsd:simpleType>
-        <xsd:restriction base="dms:Note">
-          <xsd:maxLength value="255"/>
-        </xsd:restriction>
-      </xsd:simpleType>
-    </xsd:element>
-    <xsd:element name="MediaServiceGenerationTime" ma:index="28" nillable="true" ma:displayName="MediaServiceGenerationTime" ma:hidden="true" ma:internalName="MediaServiceGenerationTime" ma:readOnly="true">
-      <xsd:simpleType>
-        <xsd:restriction base="dms:Text"/>
-      </xsd:simpleType>
-    </xsd:element>
-    <xsd:element name="MediaServiceEventHashCode" ma:index="29" nillable="true" ma:displayName="MediaServiceEventHashCode" ma:hidden="true" ma:internalName="MediaServiceEventHashCode" ma:readOnly="true">
-      <xsd:simpleType>
-        <xsd:restriction base="dms:Text"/>
-      </xsd:simpleType>
-    </xsd:element>
-  </xsd:schema>
-  <xsd:schema xmlns="http://schemas.openxmlformats.org/package/2006/metadata/core-properties" xmlns:xsd="http://www.w3.org/2001/XMLSchema" xmlns:xsi="http://www.w3.org/2001/XMLSchema-instance" xmlns:dc="http://purl.org/dc/elements/1.1/" xmlns:dcterms="http://purl.org/dc/terms/" xmlns:odoc="http://schemas.microsoft.com/internal/obd" targetNamespace="http://schemas.openxmlformats.org/package/2006/metadata/core-properties" elementFormDefault="qualified" attributeFormDefault="unqualified" blockDefault="#all">
-    <xsd:import namespace="http://purl.org/dc/elements/1.1/" schemaLocation="http://dublincore.org/schemas/xmls/qdc/2003/04/02/dc.xsd"/>
-    <xsd:import namespace="http://purl.org/dc/terms/" schemaLocation="http://dublincore.org/schemas/xmls/qdc/2003/04/02/dcterms.xsd"/>
-    <xsd:element name="coreProperties" type="CT_coreProperties"/>
-    <xsd:complexType name="CT_coreProperties">
-      <xsd:all>
-        <xsd:element ref="dc:creator" minOccurs="0" maxOccurs="1"/>
-        <xsd:element ref="dcterms:created" minOccurs="0" maxOccurs="1"/>
-        <xsd:element ref="dc:identifier" minOccurs="0" maxOccurs="1"/>
-        <xsd:element name="contentType" minOccurs="0" maxOccurs="1" type="xsd:string" ma:index="11" ma:displayName="Content Type"/>
-        <xsd:element ref="dc:title" minOccurs="0" maxOccurs="1" ma:index="1" ma:displayName="Title"/>
-        <xsd:element ref="dc:subject" minOccurs="0" maxOccurs="1"/>
-        <xsd:element ref="dc:description" minOccurs="0" maxOccurs="1"/>
-        <xsd:element name="keywords" minOccurs="0" maxOccurs="1" type="xsd:string"/>
-        <xsd:element ref="dc:language" minOccurs="0" maxOccurs="1"/>
-        <xsd:element name="category" minOccurs="0" maxOccurs="1" type="xsd:string"/>
-        <xsd:element name="version" minOccurs="0" maxOccurs="1" type="xsd:string"/>
-        <xsd:element name="revision" minOccurs="0" maxOccurs="1" type="xsd:string">
-          <xsd:annotation>
-            <xsd:documentation>
-                        This value indicates the number of saves or revisions. The application is responsible for updating this value after each revision.
-                    </xsd:documentation>
-          </xsd:annotation>
-        </xsd:element>
-        <xsd:element name="lastModifiedBy" minOccurs="0" maxOccurs="1" type="xsd:string"/>
-        <xsd:element ref="dcterms:modified" minOccurs="0" maxOccurs="1"/>
-        <xsd:element name="contentStatus" minOccurs="0" maxOccurs="1" type="xsd:string"/>
-      </xsd:all>
-    </xsd:complexType>
-  </xsd:schema>
-  <xs:schema xmlns:pc="http://schemas.microsoft.com/office/infopath/2007/PartnerControls" xmlns:xs="http://www.w3.org/2001/XMLSchema" targetNamespace="http://schemas.microsoft.com/office/infopath/2007/PartnerControls" elementFormDefault="qualified" attributeFormDefault="unqualified">
-    <xs:element name="Person">
-      <xs:complexType>
-        <xs:sequence>
-          <xs:element ref="pc:DisplayName" minOccurs="0"/>
-          <xs:element ref="pc:AccountId" minOccurs="0"/>
-          <xs:element ref="pc:AccountType" minOccurs="0"/>
-        </xs:sequence>
-      </xs:complexType>
-    </xs:element>
-    <xs:element name="DisplayName" type="xs:string"/>
-    <xs:element name="AccountId" type="xs:string"/>
-    <xs:element name="AccountType" type="xs:string"/>
-    <xs:element name="BDCAssociatedEntity">
-      <xs:complexType>
-        <xs:sequence>
-          <xs:element ref="pc:BDCEntity" minOccurs="0" maxOccurs="unbounded"/>
-        </xs:sequence>
-        <xs:attribute ref="pc:EntityNamespace"/>
-        <xs:attribute ref="pc:EntityName"/>
-        <xs:attribute ref="pc:SystemInstanceName"/>
-        <xs:attribute ref="pc:AssociationName"/>
-      </xs:complexType>
-    </xs:element>
-    <xs:attribute name="EntityNamespace" type="xs:string"/>
-    <xs:attribute name="EntityName" type="xs:string"/>
-    <xs:attribute name="SystemInstanceName" type="xs:string"/>
-    <xs:attribute name="AssociationName" type="xs:string"/>
-    <xs:element name="BDCEntity">
-      <xs:complexType>
-        <xs:sequence>
-          <xs:element ref="pc:EntityDisplayName" minOccurs="0"/>
-          <xs:element ref="pc:EntityInstanceReference" minOccurs="0"/>
-          <xs:element ref="pc:EntityId1" minOccurs="0"/>
-          <xs:element ref="pc:EntityId2" minOccurs="0"/>
-          <xs:element ref="pc:EntityId3" minOccurs="0"/>
-          <xs:element ref="pc:EntityId4" minOccurs="0"/>
-          <xs:element ref="pc:EntityId5" minOccurs="0"/>
-        </xs:sequence>
-      </xs:complexType>
-    </xs:element>
-    <xs:element name="EntityDisplayName" type="xs:string"/>
-    <xs:element name="EntityInstanceReference" type="xs:string"/>
-    <xs:element name="EntityId1" type="xs:string"/>
-    <xs:element name="EntityId2" type="xs:string"/>
-    <xs:element name="EntityId3" type="xs:string"/>
-    <xs:element name="EntityId4" type="xs:string"/>
-    <xs:element name="EntityId5" type="xs:string"/>
-    <xs:element name="Terms">
-      <xs:complexType>
-        <xs:sequence>
-          <xs:element ref="pc:TermInfo" minOccurs="0" maxOccurs="unbounded"/>
-        </xs:sequence>
-      </xs:complexType>
-    </xs:element>
-    <xs:element name="TermInfo">
-      <xs:complexType>
-        <xs:sequence>
-          <xs:element ref="pc:TermName" minOccurs="0"/>
-          <xs:element ref="pc:TermId" minOccurs="0"/>
-        </xs:sequence>
-      </xs:complexType>
-    </xs:element>
-    <xs:element name="TermName" type="xs:string"/>
-    <xs:element name="TermId" type="xs:string"/>
-  </xs:schema>
-</ct:contentTypeSchema>
-</file>
-
-<file path=customXml/item3.xml><?xml version="1.0" encoding="utf-8"?>
 <ct:contentTypeSchema xmlns:ct="http://schemas.microsoft.com/office/2006/metadata/contentType" xmlns:ma="http://schemas.microsoft.com/office/2006/metadata/properties/metaAttributes" ct:_="" ma:_="" ma:contentTypeName="Document" ma:contentTypeID="0x010100ABFBDA7D60A976429D02C7640092E59E" ma:contentTypeVersion="14" ma:contentTypeDescription="Create a new document." ma:contentTypeScope="" ma:versionID="3c874dacf6d518affcae55282124d7bb">
   <xsd:schema xmlns:xsd="http://www.w3.org/2001/XMLSchema" xmlns:xs="http://www.w3.org/2001/XMLSchema" xmlns:p="http://schemas.microsoft.com/office/2006/metadata/properties" xmlns:ns2="db381a69-ce3e-4f16-b592-2e22854a1e13" xmlns:ns3="7327892f-fec6-4cb6-8e71-f8d8054844c3" targetNamespace="http://schemas.microsoft.com/office/2006/metadata/properties" ma:root="true" ma:fieldsID="da1d7f46750498f420910a5c6201b19d" ns2:_="" ns3:_="">
     <xsd:import namespace="db381a69-ce3e-4f16-b592-2e22854a1e13"/>
@@ -15186,7 +14795,25 @@
 </ct:contentTypeSchema>
 </file>
 
-<file path=customXml/item4.xml><?xml version="1.0" encoding="utf-8"?>
+<file path=customXml/item2.xml><?xml version="1.0" encoding="utf-8"?>
+<p:properties xmlns:p="http://schemas.microsoft.com/office/2006/metadata/properties" xmlns:xsi="http://www.w3.org/2001/XMLSchema-instance" xmlns:pc="http://schemas.microsoft.com/office/infopath/2007/PartnerControls">
+  <documentManagement>
+    <TaxCatchAll xmlns="7327892f-fec6-4cb6-8e71-f8d8054844c3" xsi:nil="true"/>
+    <lcf76f155ced4ddcb4097134ff3c332f xmlns="db381a69-ce3e-4f16-b592-2e22854a1e13">
+      <Terms xmlns="http://schemas.microsoft.com/office/infopath/2007/PartnerControls"/>
+    </lcf76f155ced4ddcb4097134ff3c332f>
+    <SharedWithUsers xmlns="7327892f-fec6-4cb6-8e71-f8d8054844c3">
+      <UserInfo>
+        <DisplayName/>
+        <AccountId xsi:nil="true"/>
+        <AccountType/>
+      </UserInfo>
+    </SharedWithUsers>
+  </documentManagement>
+</p:properties>
+</file>
+
+<file path=customXml/item3.xml><?xml version="1.0" encoding="utf-8"?>
 <?mso-contentType ?>
 <FormTemplates xmlns="http://schemas.microsoft.com/sharepoint/v3/contenttype/forms">
   <Display>DocumentLibraryForm</Display>
@@ -15196,24 +14823,14 @@
 </file>
 
 <file path=customXml/itemProps1.xml><?xml version="1.0" encoding="utf-8"?>
-<ds:datastoreItem xmlns:ds="http://schemas.openxmlformats.org/officeDocument/2006/customXml" ds:itemID="{F88AFECE-8547-4EB2-B48B-4E24D47146FF}">
-  <ds:schemaRefs>
-    <ds:schemaRef ds:uri="http://schemas.microsoft.com/office/2006/metadata/properties"/>
-    <ds:schemaRef ds:uri="http://schemas.microsoft.com/office/infopath/2007/PartnerControls"/>
-    <ds:schemaRef ds:uri="19840aad-1657-42e6-a18a-3feb09660b4f"/>
-  </ds:schemaRefs>
-</ds:datastoreItem>
-</file>
-
-<file path=customXml/itemProps2.xml><?xml version="1.0" encoding="utf-8"?>
-<ds:datastoreItem xmlns:ds="http://schemas.openxmlformats.org/officeDocument/2006/customXml" ds:itemID="{DD1D138A-A514-4950-BFA5-110EE00CB2A9}">
+<ds:datastoreItem xmlns:ds="http://schemas.openxmlformats.org/officeDocument/2006/customXml" ds:itemID="{C1637E36-473D-4D06-8760-2EC3C82D2397}">
   <ds:schemaRefs>
     <ds:schemaRef ds:uri="http://schemas.microsoft.com/office/2006/metadata/contentType"/>
     <ds:schemaRef ds:uri="http://schemas.microsoft.com/office/2006/metadata/properties/metaAttributes"/>
     <ds:schemaRef ds:uri="http://www.w3.org/2001/XMLSchema"/>
     <ds:schemaRef ds:uri="http://schemas.microsoft.com/office/2006/metadata/properties"/>
-    <ds:schemaRef ds:uri="19840aad-1657-42e6-a18a-3feb09660b4f"/>
-    <ds:schemaRef ds:uri="7bf7e991-2261-4e69-be43-cb0cb26badc3"/>
+    <ds:schemaRef ds:uri="db381a69-ce3e-4f16-b592-2e22854a1e13"/>
+    <ds:schemaRef ds:uri="7327892f-fec6-4cb6-8e71-f8d8054844c3"/>
     <ds:schemaRef ds:uri="http://schemas.microsoft.com/office/2006/documentManagement/types"/>
     <ds:schemaRef ds:uri="http://schemas.microsoft.com/office/infopath/2007/PartnerControls"/>
     <ds:schemaRef ds:uri="http://schemas.openxmlformats.org/package/2006/metadata/core-properties"/>
@@ -15224,11 +14841,18 @@
 </ds:datastoreItem>
 </file>
 
-<file path=customXml/itemProps3.xml><?xml version="1.0" encoding="utf-8"?>
-<ds:datastoreItem xmlns:ds="http://schemas.openxmlformats.org/officeDocument/2006/customXml" ds:itemID="{C1637E36-473D-4D06-8760-2EC3C82D2397}"/>
+<file path=customXml/itemProps2.xml><?xml version="1.0" encoding="utf-8"?>
+<ds:datastoreItem xmlns:ds="http://schemas.openxmlformats.org/officeDocument/2006/customXml" ds:itemID="{F88AFECE-8547-4EB2-B48B-4E24D47146FF}">
+  <ds:schemaRefs>
+    <ds:schemaRef ds:uri="http://schemas.microsoft.com/office/2006/metadata/properties"/>
+    <ds:schemaRef ds:uri="http://schemas.microsoft.com/office/infopath/2007/PartnerControls"/>
+    <ds:schemaRef ds:uri="7327892f-fec6-4cb6-8e71-f8d8054844c3"/>
+    <ds:schemaRef ds:uri="db381a69-ce3e-4f16-b592-2e22854a1e13"/>
+  </ds:schemaRefs>
+</ds:datastoreItem>
 </file>
 
-<file path=customXml/itemProps4.xml><?xml version="1.0" encoding="utf-8"?>
+<file path=customXml/itemProps3.xml><?xml version="1.0" encoding="utf-8"?>
 <ds:datastoreItem xmlns:ds="http://schemas.openxmlformats.org/officeDocument/2006/customXml" ds:itemID="{7EB06DC6-5404-4216-A2B0-596F69EDC4AB}">
   <ds:schemaRefs>
     <ds:schemaRef ds:uri="http://schemas.microsoft.com/sharepoint/v3/contenttype/forms"/>

</xml_diff>